<commit_message>
updated text, added images and tables
Added SM updated regional map as figure, revised methods text, added more information on models, added model info to results, added tables of model outputs
</commit_message>
<xml_diff>
--- a/text/manuscript_HP-revision-1.docx
+++ b/text/manuscript_HP-revision-1.docx
@@ -209,6 +209,7 @@
             <w:r>
               <w:rPr>
                 <w:rFonts w:eastAsia="DengXian"/>
+                <w:noProof/>
               </w:rPr>
               <w:drawing>
                 <wp:inline distT="0" distB="0" distL="0" distR="0" wp14:anchorId="281E5052" wp14:editId="2DFC320E">
@@ -564,7 +565,15 @@
       </w:r>
       <w:proofErr w:type="gramEnd"/>
       <w:r>
-        <w:t xml:space="preserve"> due to the fact that they can maintain, modify, and form habitats. As such, oysters are an ideal target material in mitigation projects in coastal ecosystems with oyster reef habitats as often a primary or secondary goal of these installations is utilizing their gregarious settlement behavior to continue to form and strengthen these installations over time. </w:t>
+        <w:t xml:space="preserve"> </w:t>
+      </w:r>
+      <w:proofErr w:type="gramStart"/>
+      <w:r>
+        <w:t>due to the fact that</w:t>
+      </w:r>
+      <w:proofErr w:type="gramEnd"/>
+      <w:r>
+        <w:t xml:space="preserve"> they can maintain, modify, and form habitats. As such, oysters are an ideal target material in mitigation projects in coastal ecosystems with oyster reef habitats as often a primary or secondary goal of these installations is utilizing their gregarious settlement behavior to continue to form and strengthen these installations over time. </w:t>
       </w:r>
     </w:p>
     <w:p>
@@ -707,13 +716,26 @@
       </w:pPr>
       <w:r>
         <w:lastRenderedPageBreak/>
-        <w:t xml:space="preserve">The Guana Tolomato Matanzas (GTM) estuary is a bar-built estuary with enclosed lagoons “rivers” (the Guana, Tolomato, and Matanzas) that trifurcate at the St. Augustine Inlet. This inlet is one of two in the </w:t>
-      </w:r>
-      <w:proofErr w:type="gramStart"/>
-      <w:r>
-        <w:t>system</w:t>
-      </w:r>
-      <w:proofErr w:type="gramEnd"/>
+        <w:t>The Guana Tolomato Matanzas (GTM) estuary is a bar-built estuary with enclosed lagoons “rivers” (the Guana, Tolomato, and Matanzas) that trifurcate at the St. Augustine Inlet</w:t>
+      </w:r>
+      <w:r>
+        <w:t xml:space="preserve"> (</w:t>
+      </w:r>
+      <w:r>
+        <w:rPr>
+          <w:highlight w:val="yellow"/>
+        </w:rPr>
+        <w:t>Figure 1</w:t>
+      </w:r>
+      <w:r>
+        <w:t>)</w:t>
+      </w:r>
+      <w:r>
+        <w:t xml:space="preserve">. This inlet is one of two in the </w:t>
+      </w:r>
+      <w:r>
+        <w:t>system,</w:t>
+      </w:r>
       <w:r>
         <w:t xml:space="preserve"> and it is maintained and stabilized with a jetty by the United States Army Corps of Engineers to a depth of 5-m. The other, the Matanzas Inlet, is an unstructured inlet just north of Marineland, Florida USA. The estuary is well-flushed with a short residence time of approximately 12.6 days (</w:t>
       </w:r>
@@ -742,32 +764,6 @@
       </w:r>
       <w:r>
         <w:t>). There is also a functional oyster fishery (commercial and recreational) in several regions.</w:t>
-      </w:r>
-    </w:p>
-    <w:p>
-      <w:pPr>
-        <w:pStyle w:val="MDPI31text"/>
-      </w:pPr>
-      <w:r>
-        <w:t>The GTM National Estuarine Research Reserve (GTMNERR) initiated a monitoring program for local oysters in 2014 in which a regional approach was adopted based on perceived differences in water quality, food availability, hydrodynamics, harvesting and management (</w:t>
-      </w:r>
-      <w:r>
-        <w:rPr>
-          <w:highlight w:val="green"/>
-        </w:rPr>
-        <w:t>Marcum et al. 2018</w:t>
-      </w:r>
-      <w:r>
-        <w:t>). Regions were created based on the major waterways along the Intracoastal Waterway (ICW): Tolomato River, Guana River, Salt Run and Matanzas River. A similar approach was used in this study; however, the Matanzas River region was further subdivided into St. Augustine (the northern portion of the river) and Fort Matanzas (the remaining portion of the river to the south) due to hydrological differences associated with the two inlets (</w:t>
-      </w:r>
-      <w:r>
-        <w:rPr>
-          <w:highlight w:val="yellow"/>
-        </w:rPr>
-        <w:t>Figure 1</w:t>
-      </w:r>
-      <w:r>
-        <w:t xml:space="preserve">). </w:t>
       </w:r>
     </w:p>
     <w:p>
@@ -779,7 +775,6 @@
           <w:b/>
         </w:rPr>
       </w:pPr>
-      <w:commentRangeStart w:id="0"/>
       <w:r>
         <w:rPr>
           <w:b/>
@@ -787,16 +782,18 @@
           <w:snapToGrid/>
         </w:rPr>
         <w:drawing>
-          <wp:inline distT="0" distB="0" distL="0" distR="0" wp14:anchorId="10AF2DB0" wp14:editId="2B786E83">
-            <wp:extent cx="2016000" cy="1324800"/>
-            <wp:effectExtent l="0" t="0" r="3810" b="8890"/>
-            <wp:docPr id="1288634899" name="Picture 1" descr="Logo&#10;&#10;Description automatically generated"/>
-            <wp:cNvGraphicFramePr/>
+          <wp:inline distT="0" distB="0" distL="0" distR="0" wp14:anchorId="6C8CD6EC" wp14:editId="721E19D6">
+            <wp:extent cx="4953000" cy="6409653"/>
+            <wp:effectExtent l="0" t="0" r="0" b="0"/>
+            <wp:docPr id="767158914" name="Picture 1" descr="Map&#10;&#10;Description automatically generated"/>
+            <wp:cNvGraphicFramePr>
+              <a:graphicFrameLocks xmlns:a="http://schemas.openxmlformats.org/drawingml/2006/main" noChangeAspect="1"/>
+            </wp:cNvGraphicFramePr>
             <a:graphic xmlns:a="http://schemas.openxmlformats.org/drawingml/2006/main">
               <a:graphicData uri="http://schemas.openxmlformats.org/drawingml/2006/picture">
                 <pic:pic xmlns:pic="http://schemas.openxmlformats.org/drawingml/2006/picture">
                   <pic:nvPicPr>
-                    <pic:cNvPr id="1288634899" name="Picture 1" descr="Logo&#10;&#10;Description automatically generated"/>
+                    <pic:cNvPr id="767158914" name="Picture 1" descr="Map&#10;&#10;Description automatically generated"/>
                     <pic:cNvPicPr/>
                   </pic:nvPicPr>
                   <pic:blipFill>
@@ -808,7 +805,7 @@
                   <pic:spPr>
                     <a:xfrm>
                       <a:off x="0" y="0"/>
-                      <a:ext cx="2016000" cy="1324800"/>
+                      <a:ext cx="4953000" cy="6409653"/>
                     </a:xfrm>
                     <a:prstGeom prst="rect">
                       <a:avLst/>
@@ -820,17 +817,6 @@
           </wp:inline>
         </w:drawing>
       </w:r>
-      <w:commentRangeEnd w:id="0"/>
-      <w:r>
-        <w:rPr>
-          <w:rStyle w:val="CommentReference"/>
-          <w:rFonts w:eastAsia="SimSun"/>
-          <w:noProof/>
-          <w:snapToGrid/>
-          <w:lang w:eastAsia="zh-CN" w:bidi="ar-SA"/>
-        </w:rPr>
-        <w:commentReference w:id="0"/>
-      </w:r>
     </w:p>
     <w:p>
       <w:pPr>
@@ -843,10 +829,37 @@
         <w:t xml:space="preserve">Figure 1. </w:t>
       </w:r>
       <w:r>
-        <w:t>Map of the Guana Tolomato Matanzas National Estuarine Research Reserve boundary (black line, bottom inset: red), spat collector locations (black dots), water quality monitoring stations (black triangles), and regions: Tolomato River (turquoise), Guana River (pink), Salt Run (yellow), St. Augustine (red), and Fort Matanzas (blue).</w:t>
-      </w:r>
-      <w:r>
-        <w:t xml:space="preserve"> </w:t>
+        <w:t xml:space="preserve">Map of the Guana Tolomato Matanzas National Estuarine Research Reserve boundary (black line, bottom inset: red), spat collector locations (black dots), water quality monitoring stations </w:t>
+      </w:r>
+      <w:r>
+        <w:lastRenderedPageBreak/>
+        <w:t xml:space="preserve">(black triangles, not included in insets), and regions: Tolomato River (turquoise), Guana River (pink), Salt Run (yellow), St. Augustine (red), and Fort Matanzas (blue). Water quality stations are from the System-Wide Monitoring Program and are Pine Island (“PIWQ”), San Sebastian (“SSWQ”), and Fort Matanzas (“FMWQ”). </w:t>
+      </w:r>
+    </w:p>
+    <w:p>
+      <w:pPr>
+        <w:pStyle w:val="MDPI31text"/>
+      </w:pPr>
+      <w:r>
+        <w:t>The GTM National Estuarine Research Reserve (GTMNERR) initiated a monitoring program for local oysters in 2014 in which a regional approach was adopted based on perceived differences in water quality, food availability, hydrodynamics, harvesting and management (</w:t>
+      </w:r>
+      <w:r>
+        <w:rPr>
+          <w:highlight w:val="green"/>
+        </w:rPr>
+        <w:t>Marcum et al. 2018</w:t>
+      </w:r>
+      <w:r>
+        <w:t>). Regions were created based on the major waterways along the Intracoastal Waterway (ICW): Tolomato River, Guana River, Salt Run and Matanzas River. A similar approach was used in this study; however, the Matanzas River region was further subdivided into St. Augustine (the northern portion of the river) and Fort Matanzas (the remaining portion of the river to the south) due to hydrological differences associated with the two inlets (</w:t>
+      </w:r>
+      <w:r>
+        <w:rPr>
+          <w:highlight w:val="yellow"/>
+        </w:rPr>
+        <w:t>Figure 1</w:t>
+      </w:r>
+      <w:r>
+        <w:t xml:space="preserve">). </w:t>
       </w:r>
     </w:p>
     <w:p>
@@ -944,11 +957,7 @@
         <w:t>Figure</w:t>
       </w:r>
       <w:r>
-        <w:t xml:space="preserve">). Each stringer was composed of six cleaned eastern oyster shells, 5 to 10 cm shell height, with holes drilled through, strung </w:t>
-      </w:r>
-      <w:r>
-        <w:lastRenderedPageBreak/>
-        <w:t xml:space="preserve">onto galvanized wire oriented with the inner concave surface facing down. Prior to deployment, shells were cleaned by soaking in bleach water for 48 hours followed by removal of all fouling organisms by scrubbing with a wire brush. Cleaned shells were then soaked for at least 24 hours in freshwater. </w:t>
+        <w:t xml:space="preserve">). Each stringer was composed of six cleaned eastern oyster shells, 5 to 10 cm shell height, with holes drilled through, strung onto galvanized wire oriented with the inner concave surface facing down. Prior to deployment, shells were cleaned by soaking in bleach water for 48 hours followed by removal of all fouling organisms by scrubbing with a wire brush. Cleaned shells were then soaked for at least 24 hours in freshwater. </w:t>
       </w:r>
     </w:p>
     <w:p>
@@ -960,7 +969,7 @@
           <w:b/>
         </w:rPr>
       </w:pPr>
-      <w:commentRangeStart w:id="1"/>
+      <w:commentRangeStart w:id="0"/>
       <w:r>
         <w:rPr>
           <w:b/>
@@ -983,7 +992,7 @@
                     <pic:cNvPicPr/>
                   </pic:nvPicPr>
                   <pic:blipFill>
-                    <a:blip r:embed="rId18"/>
+                    <a:blip r:embed="rId14"/>
                     <a:stretch>
                       <a:fillRect/>
                     </a:stretch>
@@ -1003,7 +1012,7 @@
           </wp:inline>
         </w:drawing>
       </w:r>
-      <w:commentRangeEnd w:id="1"/>
+      <w:commentRangeEnd w:id="0"/>
       <w:r>
         <w:rPr>
           <w:rStyle w:val="CommentReference"/>
@@ -1012,7 +1021,7 @@
           <w:snapToGrid/>
           <w:lang w:eastAsia="zh-CN" w:bidi="ar-SA"/>
         </w:rPr>
-        <w:commentReference w:id="1"/>
+        <w:commentReference w:id="0"/>
       </w:r>
     </w:p>
     <w:p>
@@ -1052,6 +1061,7 @@
         <w:pStyle w:val="MDPI31text"/>
       </w:pPr>
       <w:r>
+        <w:lastRenderedPageBreak/>
         <w:t xml:space="preserve">Trees were inserted into the reef at the apparent densest portion of live oyster on the reef and situated so that the shells were at the approximate height of the surrounding live oysters. All regions had trees deployed starting in February 2015 except for the Tolomato River, which was initiated in September 2015. These trees were left to soak for approximately one month upon which they were collected, any fouling organisms were removed from the tree, and new stringers were deployed. The retrieved stringers were labeled and stored in </w:t>
       </w:r>
       <w:proofErr w:type="gramStart"/>
@@ -1062,11 +1072,11 @@
       <w:r>
         <w:t xml:space="preserve">°C freezer until processed. Efforts were made for the stringers to remain deployed for one month, however due to logistics, there was some variation in how long they were left in the field before collection. Trees were deployed for approximately 30 days on average with a range in the project of </w:t>
       </w:r>
-      <w:commentRangeStart w:id="2"/>
+      <w:commentRangeStart w:id="1"/>
       <w:r>
         <w:t>21-43 days</w:t>
       </w:r>
-      <w:commentRangeEnd w:id="2"/>
+      <w:commentRangeEnd w:id="1"/>
       <w:r>
         <w:rPr>
           <w:rStyle w:val="CommentReference"/>
@@ -1075,7 +1085,7 @@
           <w:snapToGrid/>
           <w:lang w:eastAsia="zh-CN" w:bidi="ar-SA"/>
         </w:rPr>
-        <w:commentReference w:id="2"/>
+        <w:commentReference w:id="1"/>
       </w:r>
       <w:r>
         <w:t>. Hurricane Matthew affected the study area in October 2016 and spat trees were unable to be collected, resulting in missing data from September and October of that year.</w:t>
@@ -1213,7 +1223,24 @@
         <w:t xml:space="preserve"> b</w:t>
       </w:r>
       <w:r>
-        <w:t xml:space="preserve"> was the observed number of spat counted on the bottom of the shell by naked eye. </w:t>
+        <w:t xml:space="preserve"> was the observed number of spat counted on the bottom of the shell by naked eye.</w:t>
+      </w:r>
+      <w:r>
+        <w:t xml:space="preserve"> </w:t>
+      </w:r>
+      <w:r>
+        <w:t xml:space="preserve">The average number of </w:t>
+      </w:r>
+      <w:proofErr w:type="gramStart"/>
+      <w:r>
+        <w:t>spat</w:t>
+      </w:r>
+      <w:proofErr w:type="gramEnd"/>
+      <w:r>
+        <w:t xml:space="preserve"> per shell was calculated for each tree deployed within each region each month. </w:t>
+      </w:r>
+      <w:r>
+        <w:t>These values were then rounded to convert the number of spat to integers.</w:t>
       </w:r>
     </w:p>
     <w:p>
@@ -1222,28 +1249,176 @@
         <w:spacing w:before="240"/>
       </w:pPr>
       <w:r>
-        <w:t>2</w:t>
+        <w:t>2.</w:t>
+      </w:r>
+      <w:r>
+        <w:t>3</w:t>
+      </w:r>
+      <w:r>
+        <w:t xml:space="preserve"> Water Quality</w:t>
+      </w:r>
+    </w:p>
+    <w:p>
+      <w:pPr>
+        <w:pStyle w:val="MDPI31text"/>
+      </w:pPr>
+      <w:r>
+        <w:t>Water quality data used in this study were downloaded from the CDMO for the Pine Island (</w:t>
+      </w:r>
+      <w:proofErr w:type="spellStart"/>
+      <w:r>
+        <w:t>gtmpiwq</w:t>
+      </w:r>
+      <w:proofErr w:type="spellEnd"/>
+      <w:r>
+        <w:t>), San Sebastian (</w:t>
+      </w:r>
+      <w:proofErr w:type="spellStart"/>
+      <w:r>
+        <w:t>gtmsswq</w:t>
+      </w:r>
+      <w:proofErr w:type="spellEnd"/>
+      <w:r>
+        <w:t>), and Fort Matanzas (</w:t>
+      </w:r>
+      <w:proofErr w:type="spellStart"/>
+      <w:r>
+        <w:t>gtmfmwq</w:t>
+      </w:r>
+      <w:proofErr w:type="spellEnd"/>
+      <w:r>
+        <w:t>) stations for the continuous water quality information (</w:t>
+      </w:r>
+      <w:r>
+        <w:rPr>
+          <w:highlight w:val="yellow"/>
+        </w:rPr>
+        <w:t>Figure</w:t>
+      </w:r>
+      <w:proofErr w:type="gramStart"/>
+      <w:r>
+        <w:t>)</w:t>
+      </w:r>
+      <w:r>
+        <w:t>(</w:t>
+      </w:r>
+      <w:proofErr w:type="gramEnd"/>
+      <w:r>
+        <w:rPr>
+          <w:highlight w:val="green"/>
+        </w:rPr>
+        <w:t>DATA CITATION</w:t>
+      </w:r>
+      <w:r>
+        <w:t>)</w:t>
+      </w:r>
+      <w:r>
+        <w:t xml:space="preserve">. </w:t>
+      </w:r>
+      <w:r>
+        <w:t>The</w:t>
+      </w:r>
+      <w:r>
+        <w:t>se</w:t>
+      </w:r>
+      <w:r>
+        <w:t xml:space="preserve"> stations </w:t>
+      </w:r>
+      <w:r>
+        <w:t>were</w:t>
+      </w:r>
+      <w:r>
+        <w:t xml:space="preserve"> equipped with YSI EXO2 data sondes </w:t>
+      </w:r>
+      <w:r>
+        <w:t xml:space="preserve">deployed approximately one meter from the bottom </w:t>
+      </w:r>
+      <w:r>
+        <w:t>which measure a variety of parameters every 15-minutes</w:t>
+      </w:r>
+      <w:r>
+        <w:t xml:space="preserve"> including</w:t>
+      </w:r>
+      <w:r>
+        <w:t xml:space="preserve"> water temperature (°C), salinity (</w:t>
+      </w:r>
+      <w:proofErr w:type="spellStart"/>
+      <w:r>
+        <w:t>psu</w:t>
+      </w:r>
+      <w:proofErr w:type="spellEnd"/>
+      <w:r>
+        <w:t xml:space="preserve">), and turbidity (NTU). </w:t>
+      </w:r>
+      <w:r>
+        <w:t>Discrete w</w:t>
+      </w:r>
+      <w:r>
+        <w:t xml:space="preserve">ater samples </w:t>
+      </w:r>
+      <w:r>
+        <w:t>were</w:t>
+      </w:r>
+      <w:r>
+        <w:t xml:space="preserve"> collected</w:t>
+      </w:r>
+      <w:r>
+        <w:t xml:space="preserve"> in duplicate</w:t>
+      </w:r>
+      <w:r>
+        <w:t xml:space="preserve"> at these same stations once a month for chlorophyll </w:t>
+      </w:r>
+      <w:r>
+        <w:rPr>
+          <w:i/>
+          <w:iCs/>
+        </w:rPr>
+        <w:t>a</w:t>
+      </w:r>
+      <w:r>
+        <w:t xml:space="preserve"> on a morning ebb tide</w:t>
+      </w:r>
+      <w:r>
+        <w:t xml:space="preserve"> from as close to the sonde depth as possible</w:t>
       </w:r>
       <w:r>
         <w:t>.</w:t>
       </w:r>
       <w:r>
-        <w:t>3</w:t>
-      </w:r>
-      <w:r>
-        <w:t xml:space="preserve">. </w:t>
-      </w:r>
-      <w:r>
-        <w:t>Data Preparation</w:t>
-      </w:r>
-    </w:p>
-    <w:p>
-      <w:pPr>
-        <w:pStyle w:val="MDPI23heading3"/>
-      </w:pPr>
-      <w:r>
-        <w:lastRenderedPageBreak/>
-        <w:t>2.3.1. Spat Counts</w:t>
+        <w:t xml:space="preserve"> </w:t>
+      </w:r>
+      <w:r>
+        <w:t>Samples were filtered in the field</w:t>
+      </w:r>
+      <w:r>
+        <w:t xml:space="preserve">, </w:t>
+      </w:r>
+      <w:r>
+        <w:t xml:space="preserve">placed on ice in the dark and </w:t>
+      </w:r>
+      <w:r>
+        <w:t>shipped overnight</w:t>
+      </w:r>
+      <w:r>
+        <w:t xml:space="preserve"> to the</w:t>
+      </w:r>
+      <w:r>
+        <w:t xml:space="preserve"> Florida Department of Environmental Protection’s Central Laboratory in Tallahassee, FL</w:t>
+      </w:r>
+      <w:r>
+        <w:t>. Chlorophyll a was extracted from frozen filters within 28 days and analyzed using Standard Methods (</w:t>
+      </w:r>
+      <w:r>
+        <w:rPr>
+          <w:highlight w:val="green"/>
+        </w:rPr>
+        <w:t>SM10200H; citation</w:t>
+      </w:r>
+      <w:r>
+        <w:t>).</w:t>
+      </w:r>
+      <w:r>
+        <w:t xml:space="preserve"> </w:t>
       </w:r>
     </w:p>
     <w:p>
@@ -1251,56 +1426,81 @@
         <w:pStyle w:val="MDPI31text"/>
       </w:pPr>
       <w:r>
-        <w:t xml:space="preserve">The average number of </w:t>
+        <w:t>The data</w:t>
+      </w:r>
+      <w:r>
+        <w:t xml:space="preserve"> </w:t>
+      </w:r>
+      <w:r>
+        <w:t>ha</w:t>
+      </w:r>
+      <w:r>
+        <w:t>d</w:t>
+      </w:r>
+      <w:r>
+        <w:t xml:space="preserve"> undergone the quality assurance and quality checks of the </w:t>
       </w:r>
       <w:proofErr w:type="gramStart"/>
       <w:r>
-        <w:t>spat</w:t>
+        <w:t>CDMO</w:t>
       </w:r>
       <w:proofErr w:type="gramEnd"/>
       <w:r>
-        <w:t xml:space="preserve"> per shell was calculated for each tree deployed within each region each month. </w:t>
-      </w:r>
-      <w:r>
-        <w:t xml:space="preserve">These values were then rounded to convert the number of </w:t>
+        <w:t xml:space="preserve"> and</w:t>
+      </w:r>
+      <w:r>
+        <w:t xml:space="preserve"> data flagged as</w:t>
+      </w:r>
+      <w:r>
+        <w:t xml:space="preserve"> “rejected” and “suspect” </w:t>
+      </w:r>
+      <w:r>
+        <w:t xml:space="preserve">were removed from the dataset. </w:t>
+      </w:r>
+      <w:r>
+        <w:t>The duplicate c</w:t>
+      </w:r>
+      <w:r>
+        <w:t xml:space="preserve">hlorophyll </w:t>
+      </w:r>
+      <w:r>
+        <w:rPr>
+          <w:i/>
+          <w:iCs/>
+        </w:rPr>
+        <w:t>a</w:t>
+      </w:r>
+      <w:r>
+        <w:t xml:space="preserve"> </w:t>
       </w:r>
       <w:proofErr w:type="gramStart"/>
       <w:r>
-        <w:t>spat</w:t>
+        <w:t>samples</w:t>
       </w:r>
       <w:proofErr w:type="gramEnd"/>
       <w:r>
-        <w:t xml:space="preserve"> to integers. To account for the variation in deployment of the </w:t>
-      </w:r>
-      <w:r>
-        <w:t>trees</w:t>
-      </w:r>
-      <w:r>
-        <w:t xml:space="preserve"> each month for analysis, th</w:t>
-      </w:r>
-      <w:r>
-        <w:t>is count value</w:t>
-      </w:r>
-      <w:r>
-        <w:t xml:space="preserve"> was standardized by the number of days the stringers were left out to soak, thus creating a rate: mean number of spat</w:t>
-      </w:r>
-      <w:r>
-        <w:t xml:space="preserve"> per shell</w:t>
-      </w:r>
-      <w:r>
-        <w:t xml:space="preserve"> per deployment of tree (day</w:t>
-      </w:r>
-      <w:r>
-        <w:t>s</w:t>
-      </w:r>
-      <w:r>
-        <w:t xml:space="preserve">). This standardized monthly spat value was </w:t>
-      </w:r>
-      <w:r>
-        <w:t>also</w:t>
-      </w:r>
-      <w:r>
-        <w:t xml:space="preserve"> rounded to convert the number to an integer. </w:t>
+        <w:t xml:space="preserve"> </w:t>
+      </w:r>
+      <w:r>
+        <w:t xml:space="preserve">from each station </w:t>
+      </w:r>
+      <w:r>
+        <w:t>were</w:t>
+      </w:r>
+      <w:r>
+        <w:t xml:space="preserve"> averaged by month. All water quality data was then </w:t>
+      </w:r>
+      <w:r>
+        <w:t>aggregated</w:t>
+      </w:r>
+      <w:r>
+        <w:t xml:space="preserve"> inside and outside the defined </w:t>
+      </w:r>
+      <w:r>
+        <w:t xml:space="preserve">spat </w:t>
+      </w:r>
+      <w:r>
+        <w:t xml:space="preserve">settlement periods for descriptive statistics. </w:t>
       </w:r>
     </w:p>
     <w:p>
@@ -1309,13 +1509,19 @@
         <w:spacing w:before="240"/>
       </w:pPr>
       <w:r>
-        <w:t>2.</w:t>
+        <w:t>2</w:t>
+      </w:r>
+      <w:r>
+        <w:t>.</w:t>
       </w:r>
       <w:r>
         <w:t>4</w:t>
       </w:r>
       <w:r>
-        <w:t xml:space="preserve"> Water Quality</w:t>
+        <w:t xml:space="preserve">. </w:t>
+      </w:r>
+      <w:r>
+        <w:t>Data Analysis</w:t>
       </w:r>
     </w:p>
     <w:p>
@@ -1323,247 +1529,213 @@
         <w:pStyle w:val="MDPI31text"/>
       </w:pPr>
       <w:r>
-        <w:t>Water quality d</w:t>
-      </w:r>
-      <w:r>
-        <w:t>ata used in this study were downloaded from the CDMO for the Pine Island (</w:t>
+        <w:lastRenderedPageBreak/>
+        <w:t>All data analysis and visualizations were created using R programming language (</w:t>
+      </w:r>
+      <w:r>
+        <w:rPr>
+          <w:highlight w:val="green"/>
+        </w:rPr>
+        <w:t>R Core Team, 2023</w:t>
+      </w:r>
+      <w:r>
+        <w:t xml:space="preserve">). </w:t>
+      </w:r>
+      <w:r>
+        <w:t xml:space="preserve">Several helpful import, filtering, and aggregating functions from the </w:t>
       </w:r>
       <w:proofErr w:type="spellStart"/>
       <w:r>
-        <w:t>gtmpiwq</w:t>
+        <w:t>SWMPr</w:t>
       </w:r>
       <w:proofErr w:type="spellEnd"/>
       <w:r>
-        <w:t>), San Sebastian (</w:t>
+        <w:t xml:space="preserve"> package in R were used for the compilation of the water quality data (</w:t>
+      </w:r>
+      <w:r>
+        <w:rPr>
+          <w:highlight w:val="green"/>
+        </w:rPr>
+        <w:t>Beck 2016</w:t>
+      </w:r>
+      <w:r>
+        <w:t>).</w:t>
+      </w:r>
+    </w:p>
+    <w:p>
+      <w:pPr>
+        <w:pStyle w:val="MDPI31text"/>
+      </w:pPr>
+      <w:r>
+        <w:t>Since oyster count data has been shown to fit a negative binomial distribution, a generalized linear regression model with a negative binomial distribution was used to quantify spatial and temporal variability (</w:t>
+      </w:r>
+      <w:r>
+        <w:rPr>
+          <w:highlight w:val="green"/>
+        </w:rPr>
+        <w:t>Moore et al. 2020</w:t>
+      </w:r>
+      <w:r>
+        <w:t xml:space="preserve">). </w:t>
+      </w:r>
+      <w:r>
+        <w:t>S</w:t>
+      </w:r>
+      <w:r>
+        <w:t xml:space="preserve">pat counts per shell were assumed to be related to the amount of time they were left “soaking” during deployment; therefore, to control for this the number of soak days was included as an effort offset (log link function; </w:t>
+      </w:r>
+      <w:r>
+        <w:rPr>
+          <w:highlight w:val="green"/>
+        </w:rPr>
+        <w:t>Zuur et al. 2013</w:t>
+      </w:r>
+      <w:r>
+        <w:t>). This causes the models to predict the rate measured as count per deployment, while maintaining the dependent variable as an integer of counts.</w:t>
+      </w:r>
+      <w:r>
+        <w:t xml:space="preserve"> </w:t>
+      </w:r>
+      <w:r>
+        <w:t>The dependent variable was the average spat count for each collector</w:t>
+      </w:r>
+      <w:r>
+        <w:t xml:space="preserve"> rounded as an integer</w:t>
+      </w:r>
+      <w:r>
+        <w:t xml:space="preserve">. The independent variables (main effects) were both categorical the region and year. Multiple models were fitted to the data: Model 0 </w:t>
+      </w:r>
+      <w:r>
+        <w:t xml:space="preserve">was the intercept only (set to 1), Model 1 </w:t>
+      </w:r>
+      <w:r>
+        <w:t xml:space="preserve">included region, Model </w:t>
+      </w:r>
+      <w:r>
+        <w:t>2</w:t>
+      </w:r>
+      <w:r>
+        <w:t xml:space="preserve"> included region and the year, Model </w:t>
+      </w:r>
+      <w:r>
+        <w:t>3</w:t>
+      </w:r>
+      <w:r>
+        <w:t xml:space="preserve"> included the interaction of region and year, and Model </w:t>
+      </w:r>
+      <w:r>
+        <w:t>4</w:t>
+      </w:r>
+      <w:r>
+        <w:t xml:space="preserve"> included just year. </w:t>
+      </w:r>
+    </w:p>
+    <w:p>
+      <w:pPr>
+        <w:pStyle w:val="MDPI31text"/>
+      </w:pPr>
+      <w:r>
+        <w:t>Comparisons were made between models with different combinations of independent variables using Akaike’s Information Criterion (</w:t>
       </w:r>
       <w:proofErr w:type="spellStart"/>
       <w:r>
-        <w:t>gtmsswq</w:t>
+        <w:t>AICc</w:t>
       </w:r>
       <w:proofErr w:type="spellEnd"/>
       <w:r>
-        <w:t>), and Fort Matanzas (</w:t>
+        <w:t xml:space="preserve">). The lowest </w:t>
       </w:r>
       <w:proofErr w:type="spellStart"/>
       <w:r>
-        <w:t>gtmfmwq</w:t>
+        <w:t>AICc</w:t>
       </w:r>
       <w:proofErr w:type="spellEnd"/>
       <w:r>
-        <w:t>) stations for the continuous water quality information (</w:t>
-      </w:r>
-      <w:r>
-        <w:rPr>
-          <w:highlight w:val="yellow"/>
-        </w:rPr>
-        <w:t>Figure</w:t>
+        <w:t xml:space="preserve"> value represents the best fit of the models tested (</w:t>
+      </w:r>
+      <w:r>
+        <w:rPr>
+          <w:highlight w:val="green"/>
+        </w:rPr>
+        <w:t>Burnham and Anderson 2002</w:t>
+      </w:r>
+      <w:r>
+        <w:t xml:space="preserve">). Models were </w:t>
       </w:r>
       <w:proofErr w:type="gramStart"/>
       <w:r>
+        <w:t>fit</w:t>
+      </w:r>
+      <w:proofErr w:type="gramEnd"/>
+      <w:r>
+        <w:t xml:space="preserve"> to the data using the </w:t>
+      </w:r>
+      <w:proofErr w:type="spellStart"/>
+      <w:r>
+        <w:t>glmmTMB</w:t>
+      </w:r>
+      <w:proofErr w:type="spellEnd"/>
+      <w:r>
+        <w:t xml:space="preserve"> package (</w:t>
+      </w:r>
+      <w:r>
+        <w:rPr>
+          <w:highlight w:val="green"/>
+        </w:rPr>
+        <w:t>Brooks et al. 2017</w:t>
+      </w:r>
+      <w:r>
         <w:t>)</w:t>
       </w:r>
       <w:r>
-        <w:t>(</w:t>
-      </w:r>
-      <w:proofErr w:type="gramEnd"/>
+        <w:t>, assessed with the performance package (</w:t>
+      </w:r>
+      <w:proofErr w:type="spellStart"/>
       <w:r>
         <w:rPr>
           <w:highlight w:val="green"/>
         </w:rPr>
-        <w:t>DATA CITATION</w:t>
-      </w:r>
+        <w:t>Lüdecke</w:t>
+      </w:r>
+      <w:proofErr w:type="spellEnd"/>
       <w:r>
         <w:t>)</w:t>
       </w:r>
       <w:r>
-        <w:t xml:space="preserve">. </w:t>
-      </w:r>
-      <w:r>
-        <w:t>The</w:t>
-      </w:r>
-      <w:r>
-        <w:t>se</w:t>
-      </w:r>
-      <w:r>
-        <w:t xml:space="preserve"> stations </w:t>
-      </w:r>
-      <w:r>
-        <w:t>were</w:t>
-      </w:r>
-      <w:r>
-        <w:t xml:space="preserve"> equipped with YSI EXO2 data sondes </w:t>
-      </w:r>
-      <w:r>
-        <w:t xml:space="preserve">deployed approximately one meter from the bottom </w:t>
-      </w:r>
-      <w:r>
-        <w:t>which measure a variety of parameters every 15-minutes</w:t>
-      </w:r>
-      <w:r>
-        <w:t xml:space="preserve"> including</w:t>
-      </w:r>
-      <w:r>
-        <w:t xml:space="preserve"> water temperature (°C), salinity (</w:t>
+        <w:t xml:space="preserve"> and predicted values (marginal means) and pairwise comparisons with </w:t>
       </w:r>
       <w:proofErr w:type="spellStart"/>
       <w:r>
-        <w:t>psu</w:t>
+        <w:t>tukey</w:t>
       </w:r>
       <w:proofErr w:type="spellEnd"/>
       <w:r>
-        <w:t xml:space="preserve">), and turbidity (NTU). </w:t>
-      </w:r>
-      <w:r>
-        <w:t>Discrete w</w:t>
-      </w:r>
-      <w:r>
-        <w:t xml:space="preserve">ater samples </w:t>
-      </w:r>
-      <w:r>
-        <w:t>were</w:t>
-      </w:r>
-      <w:r>
-        <w:t xml:space="preserve"> collected</w:t>
-      </w:r>
-      <w:r>
-        <w:t xml:space="preserve"> in duplicate</w:t>
-      </w:r>
-      <w:r>
-        <w:t xml:space="preserve"> at these same stations once a month for chlorophyll </w:t>
-      </w:r>
-      <w:r>
-        <w:rPr>
-          <w:i/>
-          <w:iCs/>
-        </w:rPr>
-        <w:t>a</w:t>
-      </w:r>
-      <w:r>
-        <w:t xml:space="preserve"> on a morning ebb tide</w:t>
-      </w:r>
-      <w:r>
-        <w:t xml:space="preserve"> from as close to the sonde depth as possible</w:t>
-      </w:r>
-      <w:r>
-        <w:t>.</w:t>
-      </w:r>
-      <w:r>
-        <w:t xml:space="preserve"> </w:t>
-      </w:r>
-      <w:r>
-        <w:t>Samples were filtered in the field</w:t>
-      </w:r>
-      <w:r>
-        <w:t xml:space="preserve">, </w:t>
-      </w:r>
-      <w:r>
-        <w:t xml:space="preserve">placed on ice in the dark and </w:t>
-      </w:r>
-      <w:r>
-        <w:t>shipped overnight</w:t>
-      </w:r>
-      <w:r>
-        <w:t xml:space="preserve"> to the</w:t>
-      </w:r>
-      <w:r>
-        <w:t xml:space="preserve"> Florida Department of Environmental Protection’s Central Laboratory in Tallahassee, FL</w:t>
-      </w:r>
-      <w:r>
-        <w:t>. Chlorophyll a was extracted from frozen filters within 28 days and analyzed using Standard Methods (</w:t>
+        <w:t xml:space="preserve"> adjustments were made from the best fit model using the </w:t>
+      </w:r>
+      <w:proofErr w:type="spellStart"/>
+      <w:r>
+        <w:t>emmeans</w:t>
+      </w:r>
+      <w:proofErr w:type="spellEnd"/>
+      <w:r>
+        <w:t xml:space="preserve"> (</w:t>
       </w:r>
       <w:r>
         <w:rPr>
           <w:highlight w:val="green"/>
         </w:rPr>
-        <w:t>SM10200H; citation</w:t>
-      </w:r>
-      <w:r>
-        <w:t>).</w:t>
-      </w:r>
-      <w:r>
-        <w:t xml:space="preserve"> </w:t>
-      </w:r>
-    </w:p>
-    <w:p>
-      <w:pPr>
-        <w:pStyle w:val="MDPI31text"/>
-      </w:pPr>
-      <w:r>
-        <w:t>The data</w:t>
-      </w:r>
-      <w:r>
-        <w:t xml:space="preserve"> </w:t>
-      </w:r>
-      <w:r>
-        <w:t>ha</w:t>
-      </w:r>
-      <w:r>
-        <w:t>d</w:t>
-      </w:r>
-      <w:r>
-        <w:t xml:space="preserve"> undergone the quality assurance and quality checks of the </w:t>
-      </w:r>
-      <w:proofErr w:type="gramStart"/>
-      <w:r>
-        <w:t>CDMO</w:t>
-      </w:r>
-      <w:proofErr w:type="gramEnd"/>
-      <w:r>
-        <w:t xml:space="preserve"> and</w:t>
-      </w:r>
-      <w:r>
-        <w:t xml:space="preserve"> data flagged as</w:t>
-      </w:r>
-      <w:r>
-        <w:t xml:space="preserve"> “rejected” and “suspect” </w:t>
-      </w:r>
-      <w:r>
-        <w:t xml:space="preserve">were removed from the dataset. </w:t>
-      </w:r>
-      <w:r>
-        <w:t>The duplicate c</w:t>
-      </w:r>
-      <w:r>
-        <w:t xml:space="preserve">hlorophyll </w:t>
-      </w:r>
-      <w:r>
-        <w:rPr>
-          <w:i/>
-          <w:iCs/>
-        </w:rPr>
-        <w:t>a</w:t>
-      </w:r>
-      <w:r>
-        <w:t xml:space="preserve"> </w:t>
-      </w:r>
-      <w:proofErr w:type="gramStart"/>
-      <w:r>
-        <w:t>samples</w:t>
-      </w:r>
-      <w:proofErr w:type="gramEnd"/>
-      <w:r>
-        <w:t xml:space="preserve"> </w:t>
-      </w:r>
-      <w:r>
-        <w:t xml:space="preserve">from each station </w:t>
-      </w:r>
-      <w:r>
-        <w:t>were</w:t>
-      </w:r>
-      <w:r>
-        <w:t xml:space="preserve"> averaged by month. All water quality data was then </w:t>
-      </w:r>
-      <w:r>
-        <w:t>aggregated</w:t>
-      </w:r>
-      <w:r>
-        <w:t xml:space="preserve"> inside and outside the defined </w:t>
-      </w:r>
-      <w:r>
-        <w:t xml:space="preserve">spat </w:t>
-      </w:r>
-      <w:r>
-        <w:t xml:space="preserve">settlement periods for descriptive statistics. </w:t>
+        <w:t>Lenth 2024</w:t>
+      </w:r>
+      <w:r>
+        <w:t xml:space="preserve">) packages in R. </w:t>
+      </w:r>
+    </w:p>
+    <w:p>
+      <w:pPr>
+        <w:pStyle w:val="MDPI21heading1"/>
+      </w:pPr>
+      <w:r>
+        <w:t>3. Results</w:t>
       </w:r>
     </w:p>
     <w:p>
@@ -1572,201 +1744,30 @@
         <w:spacing w:before="240"/>
       </w:pPr>
       <w:r>
-        <w:t>2</w:t>
-      </w:r>
-      <w:r>
-        <w:t>.</w:t>
-      </w:r>
-      <w:r>
-        <w:t>5</w:t>
-      </w:r>
-      <w:r>
-        <w:t xml:space="preserve">. </w:t>
-      </w:r>
-      <w:r>
-        <w:t>Data Analysis</w:t>
+        <w:t xml:space="preserve">3.1. </w:t>
+      </w:r>
+      <w:r>
+        <w:t>Spatial and Temporal Variability in Spat Settlement</w:t>
       </w:r>
     </w:p>
     <w:p>
       <w:pPr>
         <w:pStyle w:val="MDPI31text"/>
       </w:pPr>
-      <w:r>
-        <w:t>All data analysis and visualizations were created using R programming language (</w:t>
-      </w:r>
-      <w:r>
-        <w:rPr>
-          <w:highlight w:val="green"/>
-        </w:rPr>
-        <w:t>R Core Team, 2023</w:t>
-      </w:r>
-      <w:r>
-        <w:t xml:space="preserve">). </w:t>
-      </w:r>
-      <w:r>
-        <w:t xml:space="preserve">Several helpful import, filtering, and aggregating functions from the </w:t>
-      </w:r>
-      <w:proofErr w:type="spellStart"/>
-      <w:r>
-        <w:t>SWMPr</w:t>
-      </w:r>
-      <w:proofErr w:type="spellEnd"/>
-      <w:r>
-        <w:t xml:space="preserve"> package in R were used for the compilation of </w:t>
-      </w:r>
-      <w:r>
-        <w:t>the water quality</w:t>
-      </w:r>
-      <w:r>
-        <w:t xml:space="preserve"> data (</w:t>
-      </w:r>
-      <w:r>
-        <w:rPr>
-          <w:highlight w:val="green"/>
-        </w:rPr>
-        <w:t>Beck 2016</w:t>
-      </w:r>
-      <w:r>
-        <w:t>).</w:t>
-      </w:r>
-    </w:p>
-    <w:p>
-      <w:pPr>
-        <w:pStyle w:val="MDPI31text"/>
-      </w:pPr>
-      <w:r>
-        <w:t>Since oyster count data has been shown to fit a negative binomial distribution, a generalized linear regression model with a negative binomial distribution was used to quantify spatial and temporal variability (</w:t>
-      </w:r>
-      <w:r>
-        <w:rPr>
-          <w:highlight w:val="green"/>
-        </w:rPr>
-        <w:t>Moore et al. 2020</w:t>
-      </w:r>
-      <w:r>
-        <w:t xml:space="preserve">). The dependent variable was the standardized average spat count for each collector by deployment. The independent variables (main effects) were both categorical the region and year. Multiple models were fitted to the data: Model 0 included region, Model 1 included region and the year, Model 2 included the interaction of region and year, and Model 3 included just year. </w:t>
-      </w:r>
-    </w:p>
-    <w:p>
-      <w:pPr>
-        <w:pStyle w:val="MDPI31text"/>
-      </w:pPr>
-      <w:r>
-        <w:t>Comparisons were made between models with different combinations of independent variables using Akaike’s Information Criterion (</w:t>
-      </w:r>
-      <w:proofErr w:type="spellStart"/>
-      <w:r>
-        <w:t>AICc</w:t>
-      </w:r>
-      <w:proofErr w:type="spellEnd"/>
-      <w:r>
-        <w:t xml:space="preserve">). The lowest </w:t>
-      </w:r>
-      <w:proofErr w:type="spellStart"/>
-      <w:r>
-        <w:t>AICc</w:t>
-      </w:r>
-      <w:proofErr w:type="spellEnd"/>
-      <w:r>
-        <w:t xml:space="preserve"> value represents the best fit of the models tested (</w:t>
-      </w:r>
-      <w:r>
-        <w:rPr>
-          <w:highlight w:val="green"/>
-        </w:rPr>
-        <w:t>Burnham and Anderson 2002</w:t>
-      </w:r>
-      <w:r>
-        <w:t xml:space="preserve">). Models were </w:t>
-      </w:r>
-      <w:proofErr w:type="gramStart"/>
-      <w:r>
-        <w:t>fit</w:t>
-      </w:r>
-      <w:proofErr w:type="gramEnd"/>
-      <w:r>
-        <w:t xml:space="preserve"> to the data using the </w:t>
-      </w:r>
-      <w:proofErr w:type="spellStart"/>
-      <w:r>
-        <w:t>glmmTMB</w:t>
-      </w:r>
-      <w:proofErr w:type="spellEnd"/>
-      <w:r>
-        <w:t xml:space="preserve"> package (</w:t>
-      </w:r>
-      <w:r>
-        <w:rPr>
-          <w:highlight w:val="green"/>
-        </w:rPr>
-        <w:t>Brooks et al. 2017</w:t>
-      </w:r>
-      <w:r>
-        <w:t xml:space="preserve">) and predicted values (marginal means) and pairwise comparisons with </w:t>
-      </w:r>
-      <w:proofErr w:type="spellStart"/>
-      <w:r>
-        <w:t>tukey</w:t>
-      </w:r>
-      <w:proofErr w:type="spellEnd"/>
-      <w:r>
-        <w:t xml:space="preserve"> adjustments were made from the best fit model using the </w:t>
-      </w:r>
-      <w:proofErr w:type="spellStart"/>
-      <w:r>
-        <w:t>emmeans</w:t>
-      </w:r>
-      <w:proofErr w:type="spellEnd"/>
-      <w:r>
-        <w:t xml:space="preserve"> (</w:t>
-      </w:r>
-      <w:r>
-        <w:rPr>
-          <w:highlight w:val="green"/>
-        </w:rPr>
-        <w:t>Lenth 2024</w:t>
-      </w:r>
-      <w:r>
-        <w:t xml:space="preserve">) packages in R. </w:t>
-      </w:r>
-    </w:p>
-    <w:p>
-      <w:pPr>
-        <w:pStyle w:val="MDPI31text"/>
-      </w:pPr>
-    </w:p>
-    <w:p>
-      <w:pPr>
-        <w:pStyle w:val="MDPI21heading1"/>
-      </w:pPr>
-      <w:r>
-        <w:t>3. Results</w:t>
-      </w:r>
-    </w:p>
-    <w:p>
-      <w:pPr>
-        <w:pStyle w:val="MDPI22heading2"/>
-        <w:spacing w:before="240"/>
-      </w:pPr>
-      <w:r>
-        <w:t xml:space="preserve">3.1. </w:t>
-      </w:r>
-      <w:r>
-        <w:t>Spatial and Temporal Variability in Spat Settlement</w:t>
-      </w:r>
-    </w:p>
-    <w:p>
-      <w:pPr>
-        <w:pStyle w:val="MDPI31text"/>
-      </w:pPr>
-      <w:r>
-        <w:t xml:space="preserve">Discuss overall patterns in spat across the entire study </w:t>
-      </w:r>
-      <w:proofErr w:type="gramStart"/>
-      <w:r>
-        <w:t>period</w:t>
-      </w:r>
-      <w:proofErr w:type="gramEnd"/>
+      <w:commentRangeStart w:id="2"/>
+      <w:r>
+        <w:t>Discuss overall patterns in spat across the entire study period</w:t>
+      </w:r>
+      <w:commentRangeEnd w:id="2"/>
+      <w:r>
+        <w:rPr>
+          <w:rStyle w:val="CommentReference"/>
+          <w:rFonts w:eastAsia="SimSun"/>
+          <w:snapToGrid/>
+          <w:lang w:eastAsia="zh-CN" w:bidi="ar-SA"/>
+        </w:rPr>
+        <w:commentReference w:id="2"/>
+      </w:r>
     </w:p>
     <w:p>
       <w:pPr>
@@ -1783,7 +1784,6 @@
           <w:noProof/>
           <w:snapToGrid/>
         </w:rPr>
-        <w:lastRenderedPageBreak/>
         <w:drawing>
           <wp:inline distT="0" distB="0" distL="0" distR="0" wp14:anchorId="7DCD2611" wp14:editId="423A5C07">
             <wp:extent cx="5048272" cy="2827373"/>
@@ -1844,6 +1844,7 @@
           <w:szCs w:val="22"/>
         </w:rPr>
       </w:pPr>
+      <w:commentRangeStart w:id="3"/>
       <w:r>
         <w:rPr>
           <w:snapToGrid w:val="0"/>
@@ -1860,6 +1861,15 @@
         </w:rPr>
         <w:t xml:space="preserve">n go into the analysis between regions and years. Present model results, then plots comparing the regions and the years. </w:t>
       </w:r>
+      <w:commentRangeEnd w:id="3"/>
+      <w:r>
+        <w:rPr>
+          <w:rStyle w:val="CommentReference"/>
+          <w:rFonts w:eastAsia="SimSun"/>
+          <w:lang w:eastAsia="zh-CN" w:bidi="ar-SA"/>
+        </w:rPr>
+        <w:commentReference w:id="3"/>
+      </w:r>
     </w:p>
     <w:p>
       <w:pPr>
@@ -1876,6 +1886,7 @@
           <w:sz w:val="20"/>
           <w:szCs w:val="22"/>
         </w:rPr>
+        <w:lastRenderedPageBreak/>
         <w:t xml:space="preserve">Four different models were </w:t>
       </w:r>
       <w:proofErr w:type="gramStart"/>
@@ -1894,15 +1905,16 @@
           <w:sz w:val="20"/>
           <w:szCs w:val="22"/>
         </w:rPr>
-        <w:t xml:space="preserve"> to the standardized spat per shell data (Table 2). The best fitting model included terms for region and year</w:t>
+        <w:t xml:space="preserve"> to the standardized spat per shell data (</w:t>
       </w:r>
       <w:r>
         <w:rPr>
           <w:snapToGrid w:val="0"/>
           <w:sz w:val="20"/>
           <w:szCs w:val="22"/>
-        </w:rPr>
-        <w:t>.</w:t>
+          <w:highlight w:val="yellow"/>
+        </w:rPr>
+        <w:t>Table 2</w:t>
       </w:r>
       <w:r>
         <w:rPr>
@@ -1910,7 +1922,7 @@
           <w:sz w:val="20"/>
           <w:szCs w:val="22"/>
         </w:rPr>
-        <w:t xml:space="preserve"> </w:t>
+        <w:t>). The best fitting model included terms for region and year</w:t>
       </w:r>
       <w:r>
         <w:rPr>
@@ -1918,7 +1930,7 @@
           <w:sz w:val="20"/>
           <w:szCs w:val="22"/>
         </w:rPr>
-        <w:t>T</w:t>
+        <w:t>.</w:t>
       </w:r>
       <w:r>
         <w:rPr>
@@ -1926,7 +1938,7 @@
           <w:sz w:val="20"/>
           <w:szCs w:val="22"/>
         </w:rPr>
-        <w:t xml:space="preserve">he dispersion </w:t>
+        <w:t xml:space="preserve"> </w:t>
       </w:r>
       <w:r>
         <w:rPr>
@@ -1934,7 +1946,7 @@
           <w:sz w:val="20"/>
           <w:szCs w:val="22"/>
         </w:rPr>
-        <w:t>ratio</w:t>
+        <w:t>T</w:t>
       </w:r>
       <w:r>
         <w:rPr>
@@ -1942,7 +1954,7 @@
           <w:sz w:val="20"/>
           <w:szCs w:val="22"/>
         </w:rPr>
-        <w:t xml:space="preserve"> from the negative binomial distribution was</w:t>
+        <w:t xml:space="preserve">he dispersion </w:t>
       </w:r>
       <w:r>
         <w:rPr>
@@ -1950,7 +1962,47 @@
           <w:sz w:val="20"/>
           <w:szCs w:val="22"/>
         </w:rPr>
-        <w:t xml:space="preserve"> less than 1 (0.993, </w:t>
+        <w:t>ratio</w:t>
+      </w:r>
+      <w:r>
+        <w:rPr>
+          <w:snapToGrid w:val="0"/>
+          <w:sz w:val="20"/>
+          <w:szCs w:val="22"/>
+        </w:rPr>
+        <w:t xml:space="preserve"> from the negative binomial distribution was</w:t>
+      </w:r>
+      <w:r>
+        <w:rPr>
+          <w:snapToGrid w:val="0"/>
+          <w:sz w:val="20"/>
+          <w:szCs w:val="22"/>
+        </w:rPr>
+        <w:t xml:space="preserve"> </w:t>
+      </w:r>
+      <w:r>
+        <w:rPr>
+          <w:snapToGrid w:val="0"/>
+          <w:sz w:val="20"/>
+          <w:szCs w:val="22"/>
+        </w:rPr>
+        <w:t>1.</w:t>
+      </w:r>
+      <w:r>
+        <w:rPr>
+          <w:snapToGrid w:val="0"/>
+          <w:sz w:val="20"/>
+          <w:szCs w:val="22"/>
+        </w:rPr>
+        <w:t>527</w:t>
+      </w:r>
+      <w:r>
+        <w:rPr>
+          <w:snapToGrid w:val="0"/>
+          <w:sz w:val="20"/>
+          <w:szCs w:val="22"/>
+        </w:rPr>
+        <w:t xml:space="preserve"> (</w:t>
       </w:r>
       <w:r>
         <w:rPr>
@@ -1968,7 +2020,7 @@
           <w:sz w:val="20"/>
           <w:szCs w:val="22"/>
         </w:rPr>
-        <w:t xml:space="preserve"> = 0.559)</w:t>
+        <w:t xml:space="preserve"> </w:t>
       </w:r>
       <w:r>
         <w:rPr>
@@ -1976,7 +2028,7 @@
           <w:sz w:val="20"/>
           <w:szCs w:val="22"/>
         </w:rPr>
-        <w:t xml:space="preserve">, suggesting </w:t>
+        <w:t>&lt; 0.001</w:t>
       </w:r>
       <w:r>
         <w:rPr>
@@ -1984,7 +2036,7 @@
           <w:sz w:val="20"/>
           <w:szCs w:val="22"/>
         </w:rPr>
-        <w:t xml:space="preserve">no </w:t>
+        <w:t>)</w:t>
       </w:r>
       <w:r>
         <w:rPr>
@@ -1992,7 +2044,7 @@
           <w:sz w:val="20"/>
           <w:szCs w:val="22"/>
         </w:rPr>
-        <w:t>overdispersion</w:t>
+        <w:t>, suggesting overdispersion</w:t>
       </w:r>
       <w:r>
         <w:rPr>
@@ -2050,7 +2102,15 @@
           <w:sz w:val="20"/>
           <w:szCs w:val="22"/>
         </w:rPr>
-        <w:t xml:space="preserve">; however, autocorrelation in the residuals was not detected for region (Kolmogorov-Smirnov test: </w:t>
+        <w:t>; however, autocorrelation in the residuals was</w:t>
+      </w:r>
+      <w:r>
+        <w:rPr>
+          <w:snapToGrid w:val="0"/>
+          <w:sz w:val="20"/>
+          <w:szCs w:val="22"/>
+        </w:rPr>
+        <w:t xml:space="preserve"> detected in the full model (Kolmogorov-Smirnov test: </w:t>
       </w:r>
       <w:r>
         <w:rPr>
@@ -2060,7 +2120,7 @@
           <w:sz w:val="20"/>
           <w:szCs w:val="22"/>
         </w:rPr>
-        <w:t>p</w:t>
+        <w:t xml:space="preserve">p </w:t>
       </w:r>
       <w:r>
         <w:rPr>
@@ -2068,7 +2128,31 @@
           <w:sz w:val="20"/>
           <w:szCs w:val="22"/>
         </w:rPr>
-        <w:t xml:space="preserve"> = 0.713) nor year (KS test: </w:t>
+        <w:t>= 0.034), but</w:t>
+      </w:r>
+      <w:r>
+        <w:rPr>
+          <w:snapToGrid w:val="0"/>
+          <w:sz w:val="20"/>
+          <w:szCs w:val="22"/>
+        </w:rPr>
+        <w:t xml:space="preserve"> </w:t>
+      </w:r>
+      <w:r>
+        <w:rPr>
+          <w:snapToGrid w:val="0"/>
+          <w:sz w:val="20"/>
+          <w:szCs w:val="22"/>
+        </w:rPr>
+        <w:t xml:space="preserve">when residuals were rescaled per group </w:t>
+      </w:r>
+      <w:r>
+        <w:rPr>
+          <w:snapToGrid w:val="0"/>
+          <w:sz w:val="20"/>
+          <w:szCs w:val="22"/>
+        </w:rPr>
+        <w:t xml:space="preserve">for region (Kolmogorov-Smirnov test: </w:t>
       </w:r>
       <w:r>
         <w:rPr>
@@ -2086,7 +2170,57 @@
           <w:sz w:val="20"/>
           <w:szCs w:val="22"/>
         </w:rPr>
-        <w:t xml:space="preserve"> = 0.134). </w:t>
+        <w:t xml:space="preserve"> = 0.</w:t>
+      </w:r>
+      <w:r>
+        <w:rPr>
+          <w:snapToGrid w:val="0"/>
+          <w:sz w:val="20"/>
+          <w:szCs w:val="22"/>
+        </w:rPr>
+        <w:t>918</w:t>
+      </w:r>
+      <w:r>
+        <w:rPr>
+          <w:snapToGrid w:val="0"/>
+          <w:sz w:val="20"/>
+          <w:szCs w:val="22"/>
+        </w:rPr>
+        <w:t xml:space="preserve">) nor year (KS test: </w:t>
+      </w:r>
+      <w:r>
+        <w:rPr>
+          <w:i/>
+          <w:iCs/>
+          <w:snapToGrid w:val="0"/>
+          <w:sz w:val="20"/>
+          <w:szCs w:val="22"/>
+        </w:rPr>
+        <w:t>p</w:t>
+      </w:r>
+      <w:r>
+        <w:rPr>
+          <w:snapToGrid w:val="0"/>
+          <w:sz w:val="20"/>
+          <w:szCs w:val="22"/>
+        </w:rPr>
+        <w:t xml:space="preserve"> = 0.</w:t>
+      </w:r>
+      <w:r>
+        <w:rPr>
+          <w:snapToGrid w:val="0"/>
+          <w:sz w:val="20"/>
+          <w:szCs w:val="22"/>
+        </w:rPr>
+        <w:t>538</w:t>
+      </w:r>
+      <w:r>
+        <w:rPr>
+          <w:snapToGrid w:val="0"/>
+          <w:sz w:val="20"/>
+          <w:szCs w:val="22"/>
+        </w:rPr>
+        <w:t xml:space="preserve">). </w:t>
       </w:r>
     </w:p>
     <w:p>
@@ -2115,7 +2249,13 @@
         <w:t xml:space="preserve"> </w:t>
       </w:r>
       <w:r>
-        <w:t>Model selection table for generalized linear model of eastern oyster spat count data standardized by days left out in field for settlement on deployed collectors (“trees”) in different regions within the Guana Tolomato Matanzas estuary, Florida, USA. The predicted response is the standardized spat per shell per collector (</w:t>
+        <w:t xml:space="preserve">Model selection table for generalized linear model of eastern oyster spat count data standardized by days left out in field for settlement on deployed collectors (“trees”) in different regions within the Guana Tolomato Matanzas estuary, Florida, USA. The predicted response is the </w:t>
+      </w:r>
+      <w:r>
+        <w:t>average</w:t>
+      </w:r>
+      <w:r>
+        <w:t xml:space="preserve"> spat per shell per collector (</w:t>
       </w:r>
       <w:proofErr w:type="spellStart"/>
       <w:r>
@@ -2454,11 +2594,31 @@
             </w:r>
             <w:proofErr w:type="spellStart"/>
             <w:r>
-              <w:t>spat_std</w:t>
+              <w:t>spat_</w:t>
+            </w:r>
+            <w:r>
+              <w:t>count</w:t>
             </w:r>
             <w:proofErr w:type="spellEnd"/>
             <w:r>
-              <w:t xml:space="preserve"> ~ region + year</w:t>
+              <w:t xml:space="preserve"> ~ </w:t>
+            </w:r>
+            <w:r>
+              <w:t>offset[log(</w:t>
+            </w:r>
+            <w:proofErr w:type="spellStart"/>
+            <w:r>
+              <w:t>soak_days</w:t>
+            </w:r>
+            <w:proofErr w:type="spellEnd"/>
+            <w:r>
+              <w:t>)]</w:t>
+            </w:r>
+            <w:r>
+              <w:t xml:space="preserve"> + </w:t>
+            </w:r>
+            <w:r>
+              <w:t>region + year</w:t>
             </w:r>
           </w:p>
         </w:tc>
@@ -2570,11 +2730,31 @@
             </w:r>
             <w:proofErr w:type="spellStart"/>
             <w:r>
-              <w:t>spat_std</w:t>
+              <w:t>spat_</w:t>
+            </w:r>
+            <w:r>
+              <w:t>count</w:t>
             </w:r>
             <w:proofErr w:type="spellEnd"/>
             <w:r>
-              <w:t xml:space="preserve"> ~ region + year + (region*year)</w:t>
+              <w:t xml:space="preserve"> ~ </w:t>
+            </w:r>
+            <w:r>
+              <w:t>offset[log(</w:t>
+            </w:r>
+            <w:proofErr w:type="spellStart"/>
+            <w:r>
+              <w:t>soak_days</w:t>
+            </w:r>
+            <w:proofErr w:type="spellEnd"/>
+            <w:r>
+              <w:t>)]</w:t>
+            </w:r>
+            <w:r>
+              <w:t xml:space="preserve"> + </w:t>
+            </w:r>
+            <w:r>
+              <w:t>region + year + (region*year)</w:t>
             </w:r>
           </w:p>
         </w:tc>
@@ -2686,11 +2866,31 @@
             </w:r>
             <w:proofErr w:type="spellStart"/>
             <w:r>
-              <w:t>spat_std</w:t>
+              <w:t>spat_</w:t>
+            </w:r>
+            <w:r>
+              <w:t>count</w:t>
             </w:r>
             <w:proofErr w:type="spellEnd"/>
             <w:r>
-              <w:t xml:space="preserve"> ~ year</w:t>
+              <w:t xml:space="preserve"> ~ </w:t>
+            </w:r>
+            <w:r>
+              <w:t>offset[log(</w:t>
+            </w:r>
+            <w:proofErr w:type="spellStart"/>
+            <w:r>
+              <w:t>soak_days</w:t>
+            </w:r>
+            <w:proofErr w:type="spellEnd"/>
+            <w:r>
+              <w:t>)]</w:t>
+            </w:r>
+            <w:r>
+              <w:t xml:space="preserve"> + </w:t>
+            </w:r>
+            <w:r>
+              <w:t>year</w:t>
             </w:r>
           </w:p>
         </w:tc>
@@ -2798,7 +2998,35 @@
               <w:jc w:val="left"/>
             </w:pPr>
             <w:r>
-              <w:t>Model 0: spat ~ region</w:t>
+              <w:t xml:space="preserve">Model 0: </w:t>
+            </w:r>
+            <w:proofErr w:type="spellStart"/>
+            <w:r>
+              <w:t>spat</w:t>
+            </w:r>
+            <w:r>
+              <w:t>_count</w:t>
+            </w:r>
+            <w:proofErr w:type="spellEnd"/>
+            <w:r>
+              <w:t xml:space="preserve"> ~ </w:t>
+            </w:r>
+            <w:r>
+              <w:t>offset[log(</w:t>
+            </w:r>
+            <w:proofErr w:type="spellStart"/>
+            <w:r>
+              <w:t>soak_days</w:t>
+            </w:r>
+            <w:proofErr w:type="spellEnd"/>
+            <w:r>
+              <w:t>)]</w:t>
+            </w:r>
+            <w:r>
+              <w:t xml:space="preserve"> + </w:t>
+            </w:r>
+            <w:r>
+              <w:t>region</w:t>
             </w:r>
           </w:p>
         </w:tc>
@@ -2890,6 +3118,130 @@
           </w:p>
         </w:tc>
       </w:tr>
+      <w:tr>
+        <w:trPr>
+          <w:trHeight w:val="405"/>
+        </w:trPr>
+        <w:tc>
+          <w:tcPr>
+            <w:tcW w:w="2684" w:type="pct"/>
+            <w:vAlign w:val="center"/>
+          </w:tcPr>
+          <w:p>
+            <w:pPr>
+              <w:pStyle w:val="MDPI42tablebody"/>
+              <w:spacing w:line="240" w:lineRule="auto"/>
+              <w:jc w:val="left"/>
+            </w:pPr>
+            <w:r>
+              <w:t xml:space="preserve">Model 0: </w:t>
+            </w:r>
+            <w:proofErr w:type="spellStart"/>
+            <w:r>
+              <w:t>spat_count</w:t>
+            </w:r>
+            <w:proofErr w:type="spellEnd"/>
+            <w:r>
+              <w:t xml:space="preserve"> ~ offset[log(</w:t>
+            </w:r>
+            <w:proofErr w:type="spellStart"/>
+            <w:r>
+              <w:t>soak_days</w:t>
+            </w:r>
+            <w:proofErr w:type="spellEnd"/>
+            <w:r>
+              <w:t>)]</w:t>
+            </w:r>
+          </w:p>
+        </w:tc>
+        <w:tc>
+          <w:tcPr>
+            <w:tcW w:w="4" w:type="pct"/>
+            <w:vAlign w:val="center"/>
+          </w:tcPr>
+          <w:p>
+            <w:pPr>
+              <w:pStyle w:val="MDPI42tablebody"/>
+              <w:spacing w:line="240" w:lineRule="auto"/>
+            </w:pPr>
+          </w:p>
+        </w:tc>
+        <w:tc>
+          <w:tcPr>
+            <w:tcW w:w="4" w:type="pct"/>
+            <w:vAlign w:val="center"/>
+          </w:tcPr>
+          <w:p>
+            <w:pPr>
+              <w:pStyle w:val="MDPI42tablebody"/>
+              <w:spacing w:line="240" w:lineRule="auto"/>
+            </w:pPr>
+          </w:p>
+        </w:tc>
+        <w:tc>
+          <w:tcPr>
+            <w:tcW w:w="577" w:type="pct"/>
+            <w:shd w:val="clear" w:color="auto" w:fill="auto"/>
+            <w:vAlign w:val="center"/>
+          </w:tcPr>
+          <w:p>
+            <w:pPr>
+              <w:pStyle w:val="MDPI42tablebody"/>
+              <w:spacing w:line="240" w:lineRule="auto"/>
+            </w:pPr>
+            <w:r>
+              <w:t>2</w:t>
+            </w:r>
+          </w:p>
+        </w:tc>
+        <w:tc>
+          <w:tcPr>
+            <w:tcW w:w="577" w:type="pct"/>
+            <w:shd w:val="clear" w:color="auto" w:fill="auto"/>
+            <w:vAlign w:val="center"/>
+          </w:tcPr>
+          <w:p>
+            <w:pPr>
+              <w:pStyle w:val="MDPI42tablebody"/>
+              <w:spacing w:line="240" w:lineRule="auto"/>
+            </w:pPr>
+            <w:r>
+              <w:t>2806.95</w:t>
+            </w:r>
+          </w:p>
+        </w:tc>
+        <w:tc>
+          <w:tcPr>
+            <w:tcW w:w="577" w:type="pct"/>
+            <w:shd w:val="clear" w:color="auto" w:fill="auto"/>
+            <w:vAlign w:val="center"/>
+          </w:tcPr>
+          <w:p>
+            <w:pPr>
+              <w:pStyle w:val="MDPI42tablebody"/>
+              <w:spacing w:line="240" w:lineRule="auto"/>
+            </w:pPr>
+            <w:r>
+              <w:t>113.98</w:t>
+            </w:r>
+          </w:p>
+        </w:tc>
+        <w:tc>
+          <w:tcPr>
+            <w:tcW w:w="577" w:type="pct"/>
+            <w:vAlign w:val="center"/>
+          </w:tcPr>
+          <w:p>
+            <w:pPr>
+              <w:pStyle w:val="MDPI42tablebody"/>
+              <w:spacing w:line="240" w:lineRule="auto"/>
+            </w:pPr>
+            <w:r>
+              <w:t>0</w:t>
+            </w:r>
+          </w:p>
+        </w:tc>
+      </w:tr>
     </w:tbl>
     <w:p>
       <w:pPr>
@@ -2899,13 +3251,7 @@
         <w:rPr>
           <w:b/>
         </w:rPr>
-        <w:t xml:space="preserve">Table </w:t>
-      </w:r>
-      <w:r>
-        <w:rPr>
-          <w:b/>
-        </w:rPr>
-        <w:t>2</w:t>
+        <w:t>Table 2</w:t>
       </w:r>
       <w:r>
         <w:rPr>
@@ -3185,7 +3531,6 @@
         <w:rPr>
           <w:vertAlign w:val="superscript"/>
         </w:rPr>
-        <w:lastRenderedPageBreak/>
         <w:t>1</w:t>
       </w:r>
       <w:r>
@@ -3201,6 +3546,22 @@
           <w:szCs w:val="22"/>
         </w:rPr>
       </w:pPr>
+      <w:r>
+        <w:rPr>
+          <w:snapToGrid w:val="0"/>
+          <w:sz w:val="20"/>
+          <w:szCs w:val="22"/>
+        </w:rPr>
+        <w:t>Marginal means for the standardized spat per shell showed highest</w:t>
+      </w:r>
+      <w:r>
+        <w:rPr>
+          <w:snapToGrid w:val="0"/>
+          <w:sz w:val="20"/>
+          <w:szCs w:val="22"/>
+        </w:rPr>
+        <w:t xml:space="preserve"> values in the TR region (0.5636</w:t>
+      </w:r>
     </w:p>
     <w:p>
       <w:pPr>
@@ -3227,288 +3588,6 @@
       <w:r>
         <w:t>SPAT</w:t>
       </w:r>
-    </w:p>
-    <w:p>
-      <w:pPr>
-        <w:pStyle w:val="MDPI22heading2"/>
-        <w:spacing w:before="240"/>
-      </w:pPr>
-      <w:r>
-        <w:t>3.</w:t>
-      </w:r>
-      <w:r>
-        <w:t>3</w:t>
-      </w:r>
-      <w:r>
-        <w:t xml:space="preserve">. </w:t>
-      </w:r>
-      <w:r>
-        <w:t xml:space="preserve">Drivers of Variability </w:t>
-      </w:r>
-    </w:p>
-    <w:p>
-      <w:pPr>
-        <w:pStyle w:val="MDPI31text"/>
-      </w:pPr>
-    </w:p>
-    <w:p>
-      <w:pPr>
-        <w:pStyle w:val="MDPI31text"/>
-      </w:pPr>
-      <w:r>
-        <w:t>WATER QUALITY</w:t>
-      </w:r>
-    </w:p>
-    <w:p>
-      <w:pPr>
-        <w:pStyle w:val="MDPI31text"/>
-      </w:pPr>
-    </w:p>
-    <w:p>
-      <w:pPr>
-        <w:pStyle w:val="MDPI31text"/>
-      </w:pPr>
-      <w:r>
-        <w:t>This section may be divided by subheadings. It should provide a concise and precise description of the experimental results</w:t>
-      </w:r>
-      <w:r>
-        <w:t>, their interpretation, as well as the experimental conclusions that can be drawn.</w:t>
-      </w:r>
-    </w:p>
-    <w:p>
-      <w:pPr>
-        <w:pStyle w:val="MDPI22heading2"/>
-        <w:spacing w:before="240"/>
-      </w:pPr>
-      <w:r>
-        <w:t>3.1. Subsection</w:t>
-      </w:r>
-    </w:p>
-    <w:p>
-      <w:pPr>
-        <w:pStyle w:val="MDPI23heading3"/>
-      </w:pPr>
-      <w:r>
-        <w:t>3.1.1. Subsubsection</w:t>
-      </w:r>
-    </w:p>
-    <w:p>
-      <w:pPr>
-        <w:pStyle w:val="MDPI35textbeforelist"/>
-      </w:pPr>
-      <w:r>
-        <w:t>Bulleted lists look like this:</w:t>
-      </w:r>
-    </w:p>
-    <w:p>
-      <w:pPr>
-        <w:pStyle w:val="MDPI38bullet"/>
-        <w:spacing w:before="60"/>
-      </w:pPr>
-      <w:r>
-        <w:t>F</w:t>
-      </w:r>
-      <w:r>
-        <w:t xml:space="preserve">irst </w:t>
-      </w:r>
-      <w:proofErr w:type="gramStart"/>
-      <w:r>
-        <w:t>bullet;</w:t>
-      </w:r>
-      <w:proofErr w:type="gramEnd"/>
-    </w:p>
-    <w:p>
-      <w:pPr>
-        <w:pStyle w:val="MDPI38bullet"/>
-      </w:pPr>
-      <w:r>
-        <w:t>S</w:t>
-      </w:r>
-      <w:r>
-        <w:t xml:space="preserve">econd </w:t>
-      </w:r>
-      <w:proofErr w:type="gramStart"/>
-      <w:r>
-        <w:t>bullet;</w:t>
-      </w:r>
-      <w:proofErr w:type="gramEnd"/>
-    </w:p>
-    <w:p>
-      <w:pPr>
-        <w:pStyle w:val="MDPI38bullet"/>
-        <w:spacing w:after="60"/>
-      </w:pPr>
-      <w:r>
-        <w:t>T</w:t>
-      </w:r>
-      <w:r>
-        <w:t>hird bullet.</w:t>
-      </w:r>
-    </w:p>
-    <w:p>
-      <w:pPr>
-        <w:pStyle w:val="MDPI35textbeforelist"/>
-      </w:pPr>
-      <w:r>
-        <w:t>Numbered lists can be added as follows:</w:t>
-      </w:r>
-    </w:p>
-    <w:p>
-      <w:pPr>
-        <w:pStyle w:val="MDPI37itemize"/>
-        <w:spacing w:before="60"/>
-      </w:pPr>
-      <w:r>
-        <w:t>F</w:t>
-      </w:r>
-      <w:r>
-        <w:t xml:space="preserve">irst </w:t>
-      </w:r>
-      <w:proofErr w:type="gramStart"/>
-      <w:r>
-        <w:t>item;</w:t>
-      </w:r>
-      <w:proofErr w:type="gramEnd"/>
-    </w:p>
-    <w:p>
-      <w:pPr>
-        <w:pStyle w:val="MDPI37itemize"/>
-      </w:pPr>
-      <w:r>
-        <w:t>S</w:t>
-      </w:r>
-      <w:r>
-        <w:t xml:space="preserve">econd </w:t>
-      </w:r>
-      <w:proofErr w:type="gramStart"/>
-      <w:r>
-        <w:t>item;</w:t>
-      </w:r>
-      <w:proofErr w:type="gramEnd"/>
-    </w:p>
-    <w:p>
-      <w:pPr>
-        <w:pStyle w:val="MDPI37itemize"/>
-        <w:spacing w:after="60"/>
-      </w:pPr>
-      <w:r>
-        <w:t>T</w:t>
-      </w:r>
-      <w:r>
-        <w:t>hird item.</w:t>
-      </w:r>
-    </w:p>
-    <w:p>
-      <w:pPr>
-        <w:pStyle w:val="MDPI31text"/>
-      </w:pPr>
-      <w:r>
-        <w:t>The text continues here.</w:t>
-      </w:r>
-    </w:p>
-    <w:p>
-      <w:pPr>
-        <w:pStyle w:val="MDPI22heading2"/>
-        <w:spacing w:before="240"/>
-        <w:rPr>
-          <w:noProof w:val="0"/>
-        </w:rPr>
-      </w:pPr>
-      <w:r>
-        <w:t>3.2</w:t>
-      </w:r>
-      <w:r>
-        <w:rPr>
-          <w:noProof w:val="0"/>
-        </w:rPr>
-        <w:t>. Figures, Tables and Schemes</w:t>
-      </w:r>
-    </w:p>
-    <w:p>
-      <w:pPr>
-        <w:pStyle w:val="MDPI31text"/>
-      </w:pPr>
-      <w:r>
-        <w:t xml:space="preserve">All figures and tables should be cited in the main text as </w:t>
-      </w:r>
-      <w:r>
-        <w:t>Figure 1, Table 1, etc.</w:t>
-      </w:r>
-    </w:p>
-    <w:p>
-      <w:pPr>
-        <w:pStyle w:val="MDPI52figure"/>
-        <w:ind w:left="2608"/>
-        <w:jc w:val="left"/>
-        <w:rPr>
-          <w:b/>
-        </w:rPr>
-      </w:pPr>
-      <w:r>
-        <w:rPr>
-          <w:b/>
-          <w:noProof/>
-          <w:snapToGrid/>
-        </w:rPr>
-        <w:drawing>
-          <wp:inline distT="0" distB="0" distL="0" distR="0" wp14:anchorId="3B603FBF" wp14:editId="767A50C2">
-            <wp:extent cx="2016000" cy="1324800"/>
-            <wp:effectExtent l="0" t="0" r="3810" b="8890"/>
-            <wp:docPr id="465462508" name="Picture 1" descr="Logo&#10;&#10;Description automatically generated"/>
-            <wp:cNvGraphicFramePr/>
-            <a:graphic xmlns:a="http://schemas.openxmlformats.org/drawingml/2006/main">
-              <a:graphicData uri="http://schemas.openxmlformats.org/drawingml/2006/picture">
-                <pic:pic xmlns:pic="http://schemas.openxmlformats.org/drawingml/2006/picture">
-                  <pic:nvPicPr>
-                    <pic:cNvPr id="465462508" name="Picture 1" descr="Logo&#10;&#10;Description automatically generated"/>
-                    <pic:cNvPicPr/>
-                  </pic:nvPicPr>
-                  <pic:blipFill>
-                    <a:blip r:embed="rId13"/>
-                    <a:stretch>
-                      <a:fillRect/>
-                    </a:stretch>
-                  </pic:blipFill>
-                  <pic:spPr>
-                    <a:xfrm>
-                      <a:off x="0" y="0"/>
-                      <a:ext cx="2016000" cy="1324800"/>
-                    </a:xfrm>
-                    <a:prstGeom prst="rect">
-                      <a:avLst/>
-                    </a:prstGeom>
-                  </pic:spPr>
-                </pic:pic>
-              </a:graphicData>
-            </a:graphic>
-          </wp:inline>
-        </w:drawing>
-      </w:r>
-    </w:p>
-    <w:p>
-      <w:pPr>
-        <w:pStyle w:val="MDPI51figurecaption"/>
-      </w:pPr>
-      <w:r>
-        <w:rPr>
-          <w:b/>
-        </w:rPr>
-        <w:t xml:space="preserve">Figure 1. </w:t>
-      </w:r>
-      <w:r>
-        <w:t>This is a figure.</w:t>
-      </w:r>
-      <w:r>
-        <w:t xml:space="preserve"> Sche</w:t>
-      </w:r>
-      <w:r>
-        <w:t>mes follow the same formatting.</w:t>
-      </w:r>
-    </w:p>
-    <w:p>
-      <w:pPr>
-        <w:pStyle w:val="MDPI51figurecaption"/>
-      </w:pPr>
     </w:p>
     <w:p>
       <w:pPr>
@@ -3910,7 +3989,6 @@
               <w:spacing w:line="240" w:lineRule="auto"/>
             </w:pPr>
             <w:r>
-              <w:lastRenderedPageBreak/>
               <w:t>Guana River (GR)</w:t>
             </w:r>
           </w:p>
@@ -4277,6 +4355,7 @@
               <w:spacing w:line="240" w:lineRule="auto"/>
             </w:pPr>
             <w:r>
+              <w:lastRenderedPageBreak/>
               <w:t>Fort Matanzas (FM)</w:t>
             </w:r>
           </w:p>
@@ -4385,6 +4464,293 @@
         </w:tc>
       </w:tr>
     </w:tbl>
+    <w:p>
+      <w:pPr>
+        <w:pStyle w:val="MDPI31text"/>
+      </w:pPr>
+    </w:p>
+    <w:p>
+      <w:pPr>
+        <w:pStyle w:val="MDPI22heading2"/>
+        <w:spacing w:before="240"/>
+      </w:pPr>
+      <w:r>
+        <w:t>3.</w:t>
+      </w:r>
+      <w:r>
+        <w:t>3</w:t>
+      </w:r>
+      <w:r>
+        <w:t xml:space="preserve">. </w:t>
+      </w:r>
+      <w:r>
+        <w:t xml:space="preserve">Drivers of Variability </w:t>
+      </w:r>
+    </w:p>
+    <w:p>
+      <w:pPr>
+        <w:pStyle w:val="MDPI31text"/>
+      </w:pPr>
+    </w:p>
+    <w:p>
+      <w:pPr>
+        <w:pStyle w:val="MDPI31text"/>
+      </w:pPr>
+      <w:r>
+        <w:t>WATER QUALITY</w:t>
+      </w:r>
+    </w:p>
+    <w:p>
+      <w:pPr>
+        <w:pStyle w:val="MDPI31text"/>
+      </w:pPr>
+    </w:p>
+    <w:p>
+      <w:pPr>
+        <w:pStyle w:val="MDPI31text"/>
+      </w:pPr>
+      <w:r>
+        <w:t>This section may be divided by subheadings. It should provide a concise and precise description of the experimental results</w:t>
+      </w:r>
+      <w:r>
+        <w:t>, their interpretation, as well as the experimental conclusions that can be drawn.</w:t>
+      </w:r>
+    </w:p>
+    <w:p>
+      <w:pPr>
+        <w:pStyle w:val="MDPI22heading2"/>
+        <w:spacing w:before="240"/>
+      </w:pPr>
+      <w:r>
+        <w:t>3.1. Subsection</w:t>
+      </w:r>
+    </w:p>
+    <w:p>
+      <w:pPr>
+        <w:pStyle w:val="MDPI23heading3"/>
+      </w:pPr>
+      <w:r>
+        <w:t>3.1.1. Subsubsection</w:t>
+      </w:r>
+    </w:p>
+    <w:p>
+      <w:pPr>
+        <w:pStyle w:val="MDPI35textbeforelist"/>
+      </w:pPr>
+      <w:r>
+        <w:t>Bulleted lists look like this:</w:t>
+      </w:r>
+    </w:p>
+    <w:p>
+      <w:pPr>
+        <w:pStyle w:val="MDPI38bullet"/>
+        <w:spacing w:before="60"/>
+      </w:pPr>
+      <w:r>
+        <w:t>F</w:t>
+      </w:r>
+      <w:r>
+        <w:t xml:space="preserve">irst </w:t>
+      </w:r>
+      <w:proofErr w:type="gramStart"/>
+      <w:r>
+        <w:t>bullet;</w:t>
+      </w:r>
+      <w:proofErr w:type="gramEnd"/>
+    </w:p>
+    <w:p>
+      <w:pPr>
+        <w:pStyle w:val="MDPI38bullet"/>
+      </w:pPr>
+      <w:r>
+        <w:t>S</w:t>
+      </w:r>
+      <w:r>
+        <w:t xml:space="preserve">econd </w:t>
+      </w:r>
+      <w:proofErr w:type="gramStart"/>
+      <w:r>
+        <w:t>bullet;</w:t>
+      </w:r>
+      <w:proofErr w:type="gramEnd"/>
+    </w:p>
+    <w:p>
+      <w:pPr>
+        <w:pStyle w:val="MDPI38bullet"/>
+        <w:spacing w:after="60"/>
+      </w:pPr>
+      <w:r>
+        <w:t>T</w:t>
+      </w:r>
+      <w:r>
+        <w:t>hird bullet.</w:t>
+      </w:r>
+    </w:p>
+    <w:p>
+      <w:pPr>
+        <w:pStyle w:val="MDPI35textbeforelist"/>
+      </w:pPr>
+      <w:r>
+        <w:t>Numbered lists can be added as follows:</w:t>
+      </w:r>
+    </w:p>
+    <w:p>
+      <w:pPr>
+        <w:pStyle w:val="MDPI37itemize"/>
+        <w:spacing w:before="60"/>
+      </w:pPr>
+      <w:r>
+        <w:t>F</w:t>
+      </w:r>
+      <w:r>
+        <w:t xml:space="preserve">irst </w:t>
+      </w:r>
+      <w:proofErr w:type="gramStart"/>
+      <w:r>
+        <w:t>item;</w:t>
+      </w:r>
+      <w:proofErr w:type="gramEnd"/>
+    </w:p>
+    <w:p>
+      <w:pPr>
+        <w:pStyle w:val="MDPI37itemize"/>
+      </w:pPr>
+      <w:r>
+        <w:t>S</w:t>
+      </w:r>
+      <w:r>
+        <w:t xml:space="preserve">econd </w:t>
+      </w:r>
+      <w:proofErr w:type="gramStart"/>
+      <w:r>
+        <w:t>item;</w:t>
+      </w:r>
+      <w:proofErr w:type="gramEnd"/>
+    </w:p>
+    <w:p>
+      <w:pPr>
+        <w:pStyle w:val="MDPI37itemize"/>
+        <w:spacing w:after="60"/>
+      </w:pPr>
+      <w:r>
+        <w:t>T</w:t>
+      </w:r>
+      <w:r>
+        <w:t>hird item.</w:t>
+      </w:r>
+    </w:p>
+    <w:p>
+      <w:pPr>
+        <w:pStyle w:val="MDPI31text"/>
+      </w:pPr>
+      <w:r>
+        <w:t>The text continues here.</w:t>
+      </w:r>
+    </w:p>
+    <w:p>
+      <w:pPr>
+        <w:pStyle w:val="MDPI22heading2"/>
+        <w:spacing w:before="240"/>
+        <w:rPr>
+          <w:noProof w:val="0"/>
+        </w:rPr>
+      </w:pPr>
+      <w:r>
+        <w:t>3.2</w:t>
+      </w:r>
+      <w:r>
+        <w:rPr>
+          <w:noProof w:val="0"/>
+        </w:rPr>
+        <w:t>. Figures, Tables and Schemes</w:t>
+      </w:r>
+    </w:p>
+    <w:p>
+      <w:pPr>
+        <w:pStyle w:val="MDPI31text"/>
+      </w:pPr>
+      <w:r>
+        <w:t xml:space="preserve">All figures and tables should be cited in the main text as </w:t>
+      </w:r>
+      <w:r>
+        <w:t>Figure 1, Table 1, etc.</w:t>
+      </w:r>
+    </w:p>
+    <w:p>
+      <w:pPr>
+        <w:pStyle w:val="MDPI52figure"/>
+        <w:ind w:left="2608"/>
+        <w:jc w:val="left"/>
+        <w:rPr>
+          <w:b/>
+        </w:rPr>
+      </w:pPr>
+      <w:r>
+        <w:rPr>
+          <w:b/>
+          <w:noProof/>
+          <w:snapToGrid/>
+        </w:rPr>
+        <w:drawing>
+          <wp:inline distT="0" distB="0" distL="0" distR="0" wp14:anchorId="3B603FBF" wp14:editId="767A50C2">
+            <wp:extent cx="2016000" cy="1324800"/>
+            <wp:effectExtent l="0" t="0" r="3810" b="8890"/>
+            <wp:docPr id="465462508" name="Picture 1" descr="Logo&#10;&#10;Description automatically generated"/>
+            <wp:cNvGraphicFramePr/>
+            <a:graphic xmlns:a="http://schemas.openxmlformats.org/drawingml/2006/main">
+              <a:graphicData uri="http://schemas.openxmlformats.org/drawingml/2006/picture">
+                <pic:pic xmlns:pic="http://schemas.openxmlformats.org/drawingml/2006/picture">
+                  <pic:nvPicPr>
+                    <pic:cNvPr id="465462508" name="Picture 1" descr="Logo&#10;&#10;Description automatically generated"/>
+                    <pic:cNvPicPr/>
+                  </pic:nvPicPr>
+                  <pic:blipFill>
+                    <a:blip r:embed="rId20"/>
+                    <a:stretch>
+                      <a:fillRect/>
+                    </a:stretch>
+                  </pic:blipFill>
+                  <pic:spPr>
+                    <a:xfrm>
+                      <a:off x="0" y="0"/>
+                      <a:ext cx="2016000" cy="1324800"/>
+                    </a:xfrm>
+                    <a:prstGeom prst="rect">
+                      <a:avLst/>
+                    </a:prstGeom>
+                  </pic:spPr>
+                </pic:pic>
+              </a:graphicData>
+            </a:graphic>
+          </wp:inline>
+        </w:drawing>
+      </w:r>
+    </w:p>
+    <w:p>
+      <w:pPr>
+        <w:pStyle w:val="MDPI51figurecaption"/>
+      </w:pPr>
+      <w:r>
+        <w:rPr>
+          <w:b/>
+        </w:rPr>
+        <w:t xml:space="preserve">Figure 1. </w:t>
+      </w:r>
+      <w:r>
+        <w:t>This is a figure.</w:t>
+      </w:r>
+      <w:r>
+        <w:t xml:space="preserve"> Sche</w:t>
+      </w:r>
+      <w:r>
+        <w:t>mes follow the same formatting.</w:t>
+      </w:r>
+    </w:p>
+    <w:p>
+      <w:pPr>
+        <w:pStyle w:val="MDPI51figurecaption"/>
+      </w:pPr>
+    </w:p>
     <w:p/>
     <w:p>
       <w:pPr>
@@ -4684,12 +5050,13 @@
               <w:pStyle w:val="MDPI52figure"/>
               <w:spacing w:before="0"/>
             </w:pPr>
-            <w:bookmarkStart w:id="3" w:name="page3"/>
-            <w:bookmarkEnd w:id="3"/>
+            <w:bookmarkStart w:id="4" w:name="page3"/>
+            <w:bookmarkEnd w:id="4"/>
             <w:r>
               <w:rPr>
                 <w:noProof/>
               </w:rPr>
+              <w:lastRenderedPageBreak/>
               <w:drawing>
                 <wp:inline distT="0" distB="0" distL="0" distR="0" wp14:anchorId="18E0717D" wp14:editId="756E9163">
                   <wp:extent cx="2161540" cy="2161540"/>
@@ -4708,7 +5075,7 @@
                           </pic:cNvPicPr>
                         </pic:nvPicPr>
                         <pic:blipFill>
-                          <a:blip r:embed="rId20">
+                          <a:blip r:embed="rId21">
                             <a:extLst>
                               <a:ext uri="{28A0092B-C50C-407E-A947-70E740481C1C}">
                                 <a14:useLocalDpi xmlns:a14="http://schemas.microsoft.com/office/drawing/2010/main" val="0"/>
@@ -4774,7 +5141,7 @@
                           </pic:cNvPicPr>
                         </pic:nvPicPr>
                         <pic:blipFill>
-                          <a:blip r:embed="rId20">
+                          <a:blip r:embed="rId21">
                             <a:extLst>
                               <a:ext uri="{28A0092B-C50C-407E-A947-70E740481C1C}">
                                 <a14:useLocalDpi xmlns:a14="http://schemas.microsoft.com/office/drawing/2010/main" val="0"/>
@@ -5981,7 +6348,6 @@
         <w:pStyle w:val="MDPI31text"/>
       </w:pPr>
       <w:r>
-        <w:lastRenderedPageBreak/>
         <w:t>This is example 1 of an equation</w:t>
       </w:r>
       <w:r>
@@ -6210,6 +6576,7 @@
         <w:pStyle w:val="MDPI31text"/>
       </w:pPr>
       <w:r>
+        <w:lastRenderedPageBreak/>
         <w:t>The text continues here. Proofs must be formatted as follows:</w:t>
       </w:r>
     </w:p>
@@ -6362,7 +6729,7 @@
       <w:r>
         <w:t xml:space="preserve">Please turn to the </w:t>
       </w:r>
-      <w:hyperlink r:id="rId21" w:history="1">
+      <w:hyperlink r:id="rId22" w:history="1">
         <w:proofErr w:type="spellStart"/>
         <w:r>
           <w:rPr>
@@ -6415,13 +6782,12 @@
           <w:b/>
         </w:rPr>
       </w:pPr>
-      <w:bookmarkStart w:id="4" w:name="_Hlk89945590"/>
-      <w:bookmarkStart w:id="5" w:name="_Hlk60054323"/>
+      <w:bookmarkStart w:id="5" w:name="_Hlk89945590"/>
+      <w:bookmarkStart w:id="6" w:name="_Hlk60054323"/>
       <w:r>
         <w:rPr>
           <w:b/>
         </w:rPr>
-        <w:lastRenderedPageBreak/>
         <w:t xml:space="preserve">Institutional Review Board Statement: </w:t>
       </w:r>
       <w:r>
@@ -6442,7 +6808,7 @@
         <w:t xml:space="preserve"> was approved by the Institutional Review Board (or Ethics Committee) of NAME OF INSTITUTE (protocol code XXX and date of approval).” for studies involving animals. OR “Ethical review and approval were waived for this study due to REASON (please provide a detailed justification).” OR “Not applicable” for studies not involving humans or animals.</w:t>
       </w:r>
     </w:p>
-    <w:bookmarkEnd w:id="4"/>
+    <w:bookmarkEnd w:id="5"/>
     <w:p>
       <w:pPr>
         <w:pStyle w:val="MDPI62BackMatter"/>
@@ -6473,7 +6839,7 @@
         <w:t>Written informed consent for publication must be obtained from participating patients who can be identified (including by the patients themselves). Please state “Written informed consent has been obtained from the patient(s) to publish this paper” if applicable.</w:t>
       </w:r>
     </w:p>
-    <w:bookmarkEnd w:id="5"/>
+    <w:bookmarkEnd w:id="6"/>
     <w:p>
       <w:pPr>
         <w:pStyle w:val="MDPI62BackMatter"/>
@@ -6482,6 +6848,7 @@
         <w:rPr>
           <w:b/>
         </w:rPr>
+        <w:lastRenderedPageBreak/>
         <w:t>Data Availability Statement:</w:t>
       </w:r>
       <w:r>
@@ -6577,8 +6944,8 @@
           <w:lang w:bidi="en-US"/>
         </w:rPr>
       </w:pPr>
-      <w:commentRangeStart w:id="6"/>
       <w:commentRangeStart w:id="7"/>
+      <w:commentRangeStart w:id="8"/>
       <w:r>
         <w:rPr>
           <w:b/>
@@ -6588,19 +6955,19 @@
         </w:rPr>
         <w:t>Appendix A</w:t>
       </w:r>
-      <w:commentRangeEnd w:id="6"/>
+      <w:commentRangeEnd w:id="7"/>
       <w:r>
         <w:rPr>
           <w:rStyle w:val="CommentReference"/>
         </w:rPr>
-        <w:commentReference w:id="6"/>
-      </w:r>
-      <w:commentRangeEnd w:id="7"/>
+        <w:commentReference w:id="7"/>
+      </w:r>
+      <w:commentRangeEnd w:id="8"/>
       <w:r>
         <w:rPr>
           <w:rStyle w:val="CommentReference"/>
         </w:rPr>
-        <w:commentReference w:id="7"/>
+        <w:commentReference w:id="8"/>
       </w:r>
     </w:p>
     <w:p>
@@ -6620,6 +6987,1365 @@
         <w:t xml:space="preserve"> but nonetheless remain crucial to understanding and reproducing the research shown; figures of replicates for experiments of which representative data is shown in the main text can be added here if brief, or as Supplementary data. Mathematical proofs of results not central to the paper can be added as an appendix.</w:t>
       </w:r>
     </w:p>
+    <w:p>
+      <w:pPr>
+        <w:pStyle w:val="MDPI41tablecaption"/>
+      </w:pPr>
+      <w:commentRangeStart w:id="9"/>
+      <w:r>
+        <w:rPr>
+          <w:b/>
+        </w:rPr>
+        <w:t>Table 2</w:t>
+      </w:r>
+      <w:r>
+        <w:rPr>
+          <w:b/>
+        </w:rPr>
+        <w:t>.</w:t>
+      </w:r>
+      <w:r>
+        <w:t xml:space="preserve"> This is a table. Tables should be placed in the main text near to the first time they are cited.</w:t>
+      </w:r>
+    </w:p>
+    <w:tbl>
+      <w:tblPr>
+        <w:tblW w:w="7904" w:type="dxa"/>
+        <w:tblInd w:w="2608" w:type="dxa"/>
+        <w:tblBorders>
+          <w:top w:val="single" w:sz="8" w:space="0" w:color="auto"/>
+          <w:bottom w:val="single" w:sz="8" w:space="0" w:color="auto"/>
+        </w:tblBorders>
+        <w:tblLayout w:type="fixed"/>
+        <w:tblCellMar>
+          <w:left w:w="0" w:type="dxa"/>
+          <w:right w:w="0" w:type="dxa"/>
+        </w:tblCellMar>
+        <w:tblLook w:val="04A0" w:firstRow="1" w:lastRow="0" w:firstColumn="1" w:lastColumn="0" w:noHBand="0" w:noVBand="1"/>
+      </w:tblPr>
+      <w:tblGrid>
+        <w:gridCol w:w="1976"/>
+        <w:gridCol w:w="1976"/>
+        <w:gridCol w:w="1976"/>
+        <w:gridCol w:w="1976"/>
+      </w:tblGrid>
+      <w:tr>
+        <w:trPr>
+          <w:trHeight w:val="288"/>
+        </w:trPr>
+        <w:tc>
+          <w:tcPr>
+            <w:tcW w:w="1976" w:type="dxa"/>
+            <w:tcBorders>
+              <w:bottom w:val="single" w:sz="4" w:space="0" w:color="auto"/>
+            </w:tcBorders>
+            <w:shd w:val="clear" w:color="auto" w:fill="auto"/>
+            <w:vAlign w:val="center"/>
+          </w:tcPr>
+          <w:p>
+            <w:pPr>
+              <w:pStyle w:val="MDPI42tablebody"/>
+              <w:spacing w:line="240" w:lineRule="auto"/>
+              <w:rPr>
+                <w:b/>
+                <w:snapToGrid/>
+              </w:rPr>
+            </w:pPr>
+            <w:r>
+              <w:rPr>
+                <w:b/>
+                <w:snapToGrid/>
+              </w:rPr>
+              <w:t>Title 1</w:t>
+            </w:r>
+          </w:p>
+        </w:tc>
+        <w:tc>
+          <w:tcPr>
+            <w:tcW w:w="1976" w:type="dxa"/>
+            <w:tcBorders>
+              <w:bottom w:val="single" w:sz="4" w:space="0" w:color="auto"/>
+            </w:tcBorders>
+          </w:tcPr>
+          <w:p>
+            <w:pPr>
+              <w:pStyle w:val="MDPI42tablebody"/>
+              <w:spacing w:line="240" w:lineRule="auto"/>
+              <w:rPr>
+                <w:b/>
+                <w:snapToGrid/>
+              </w:rPr>
+            </w:pPr>
+          </w:p>
+        </w:tc>
+        <w:tc>
+          <w:tcPr>
+            <w:tcW w:w="1976" w:type="dxa"/>
+            <w:tcBorders>
+              <w:bottom w:val="single" w:sz="4" w:space="0" w:color="auto"/>
+            </w:tcBorders>
+            <w:shd w:val="clear" w:color="auto" w:fill="auto"/>
+            <w:vAlign w:val="center"/>
+          </w:tcPr>
+          <w:p>
+            <w:pPr>
+              <w:pStyle w:val="MDPI42tablebody"/>
+              <w:spacing w:line="240" w:lineRule="auto"/>
+              <w:rPr>
+                <w:b/>
+                <w:snapToGrid/>
+              </w:rPr>
+            </w:pPr>
+            <w:r>
+              <w:rPr>
+                <w:b/>
+                <w:snapToGrid/>
+              </w:rPr>
+              <w:t>Title 2</w:t>
+            </w:r>
+          </w:p>
+        </w:tc>
+        <w:tc>
+          <w:tcPr>
+            <w:tcW w:w="1976" w:type="dxa"/>
+            <w:tcBorders>
+              <w:bottom w:val="single" w:sz="4" w:space="0" w:color="auto"/>
+            </w:tcBorders>
+            <w:shd w:val="clear" w:color="auto" w:fill="auto"/>
+            <w:vAlign w:val="center"/>
+          </w:tcPr>
+          <w:p>
+            <w:pPr>
+              <w:pStyle w:val="MDPI42tablebody"/>
+              <w:spacing w:line="240" w:lineRule="auto"/>
+              <w:rPr>
+                <w:b/>
+                <w:snapToGrid/>
+              </w:rPr>
+            </w:pPr>
+            <w:r>
+              <w:rPr>
+                <w:b/>
+                <w:snapToGrid/>
+              </w:rPr>
+              <w:t>Title 3</w:t>
+            </w:r>
+          </w:p>
+        </w:tc>
+      </w:tr>
+      <w:tr>
+        <w:trPr>
+          <w:trHeight w:val="288"/>
+        </w:trPr>
+        <w:tc>
+          <w:tcPr>
+            <w:tcW w:w="1976" w:type="dxa"/>
+            <w:shd w:val="clear" w:color="auto" w:fill="auto"/>
+            <w:vAlign w:val="center"/>
+          </w:tcPr>
+          <w:p>
+            <w:pPr>
+              <w:pStyle w:val="MDPI42tablebody"/>
+              <w:spacing w:line="240" w:lineRule="auto"/>
+            </w:pPr>
+            <w:r>
+              <w:t>entry 1</w:t>
+            </w:r>
+          </w:p>
+        </w:tc>
+        <w:tc>
+          <w:tcPr>
+            <w:tcW w:w="1976" w:type="dxa"/>
+          </w:tcPr>
+          <w:p>
+            <w:pPr>
+              <w:pStyle w:val="MDPI42tablebody"/>
+              <w:spacing w:line="240" w:lineRule="auto"/>
+            </w:pPr>
+          </w:p>
+        </w:tc>
+        <w:tc>
+          <w:tcPr>
+            <w:tcW w:w="1976" w:type="dxa"/>
+            <w:shd w:val="clear" w:color="auto" w:fill="auto"/>
+            <w:vAlign w:val="center"/>
+          </w:tcPr>
+          <w:p>
+            <w:pPr>
+              <w:pStyle w:val="MDPI42tablebody"/>
+              <w:spacing w:line="240" w:lineRule="auto"/>
+            </w:pPr>
+            <w:r>
+              <w:t>data</w:t>
+            </w:r>
+          </w:p>
+        </w:tc>
+        <w:tc>
+          <w:tcPr>
+            <w:tcW w:w="1976" w:type="dxa"/>
+            <w:shd w:val="clear" w:color="auto" w:fill="auto"/>
+            <w:vAlign w:val="center"/>
+          </w:tcPr>
+          <w:p>
+            <w:pPr>
+              <w:pStyle w:val="MDPI42tablebody"/>
+              <w:spacing w:line="240" w:lineRule="auto"/>
+            </w:pPr>
+            <w:r>
+              <w:t>data</w:t>
+            </w:r>
+          </w:p>
+        </w:tc>
+      </w:tr>
+      <w:tr>
+        <w:trPr>
+          <w:trHeight w:val="288"/>
+        </w:trPr>
+        <w:tc>
+          <w:tcPr>
+            <w:tcW w:w="1976" w:type="dxa"/>
+            <w:shd w:val="clear" w:color="auto" w:fill="auto"/>
+            <w:vAlign w:val="center"/>
+          </w:tcPr>
+          <w:p>
+            <w:pPr>
+              <w:pStyle w:val="MDPI42tablebody"/>
+              <w:spacing w:line="240" w:lineRule="auto"/>
+            </w:pPr>
+            <w:r>
+              <w:t>entry 2</w:t>
+            </w:r>
+          </w:p>
+        </w:tc>
+        <w:tc>
+          <w:tcPr>
+            <w:tcW w:w="1976" w:type="dxa"/>
+          </w:tcPr>
+          <w:p>
+            <w:pPr>
+              <w:pStyle w:val="MDPI42tablebody"/>
+              <w:spacing w:line="240" w:lineRule="auto"/>
+            </w:pPr>
+          </w:p>
+        </w:tc>
+        <w:tc>
+          <w:tcPr>
+            <w:tcW w:w="1976" w:type="dxa"/>
+            <w:shd w:val="clear" w:color="auto" w:fill="auto"/>
+            <w:vAlign w:val="center"/>
+          </w:tcPr>
+          <w:p>
+            <w:pPr>
+              <w:pStyle w:val="MDPI42tablebody"/>
+              <w:spacing w:line="240" w:lineRule="auto"/>
+            </w:pPr>
+            <w:r>
+              <w:t>data</w:t>
+            </w:r>
+          </w:p>
+        </w:tc>
+        <w:tc>
+          <w:tcPr>
+            <w:tcW w:w="1976" w:type="dxa"/>
+            <w:shd w:val="clear" w:color="auto" w:fill="auto"/>
+            <w:vAlign w:val="center"/>
+          </w:tcPr>
+          <w:p>
+            <w:pPr>
+              <w:pStyle w:val="MDPI42tablebody"/>
+              <w:spacing w:line="240" w:lineRule="auto"/>
+            </w:pPr>
+            <w:r>
+              <w:t xml:space="preserve">data </w:t>
+            </w:r>
+            <w:r>
+              <w:rPr>
+                <w:vertAlign w:val="superscript"/>
+              </w:rPr>
+              <w:t>1</w:t>
+            </w:r>
+          </w:p>
+        </w:tc>
+      </w:tr>
+    </w:tbl>
+    <w:p>
+      <w:pPr>
+        <w:pStyle w:val="MDPI43tablefooter"/>
+      </w:pPr>
+      <w:r>
+        <w:rPr>
+          <w:vertAlign w:val="superscript"/>
+        </w:rPr>
+        <w:t>1</w:t>
+      </w:r>
+      <w:r>
+        <w:t xml:space="preserve"> Tables may have a footer.</w:t>
+      </w:r>
+      <w:commentRangeEnd w:id="9"/>
+      <w:r>
+        <w:rPr>
+          <w:rStyle w:val="CommentReference"/>
+          <w:rFonts w:eastAsia="SimSun" w:cs="Times New Roman"/>
+          <w:lang w:eastAsia="zh-CN" w:bidi="ar-SA"/>
+        </w:rPr>
+        <w:commentReference w:id="9"/>
+      </w:r>
+    </w:p>
+    <w:p>
+      <w:pPr>
+        <w:pStyle w:val="MDPI31text"/>
+      </w:pPr>
+    </w:p>
+    <w:p>
+      <w:pPr>
+        <w:pStyle w:val="MDPI41tablecaption"/>
+      </w:pPr>
+      <w:r>
+        <w:rPr>
+          <w:b/>
+        </w:rPr>
+        <w:t>Table 2</w:t>
+      </w:r>
+      <w:r>
+        <w:rPr>
+          <w:b/>
+        </w:rPr>
+        <w:t>.</w:t>
+      </w:r>
+      <w:r>
+        <w:t xml:space="preserve"> </w:t>
+      </w:r>
+      <w:r>
+        <w:t xml:space="preserve">Model results for the best-fitting generalized linear model (Table # in text) of oyster spat counts per shell on collectors deployed in five regions in the Guana Tolomato Matanzas estuary from 2015-2020 where spat count per shell = region + year + </w:t>
+      </w:r>
+      <w:proofErr w:type="gramStart"/>
+      <w:r>
+        <w:t>offset[</w:t>
+      </w:r>
+      <w:proofErr w:type="gramEnd"/>
+      <w:r>
+        <w:t>log(soak time)]</w:t>
+      </w:r>
+      <w:r>
+        <w:t>.</w:t>
+      </w:r>
+      <w:r>
+        <w:t xml:space="preserve"> Parameter estimates are on a log scale.</w:t>
+      </w:r>
+    </w:p>
+    <w:tbl>
+      <w:tblPr>
+        <w:tblW w:w="7860" w:type="dxa"/>
+        <w:tblInd w:w="2608" w:type="dxa"/>
+        <w:tblBorders>
+          <w:top w:val="single" w:sz="8" w:space="0" w:color="auto"/>
+          <w:bottom w:val="single" w:sz="8" w:space="0" w:color="auto"/>
+        </w:tblBorders>
+        <w:tblLayout w:type="fixed"/>
+        <w:tblCellMar>
+          <w:left w:w="0" w:type="dxa"/>
+          <w:right w:w="0" w:type="dxa"/>
+        </w:tblCellMar>
+        <w:tblLook w:val="04A0" w:firstRow="1" w:lastRow="0" w:firstColumn="1" w:lastColumn="0" w:noHBand="0" w:noVBand="1"/>
+      </w:tblPr>
+      <w:tblGrid>
+        <w:gridCol w:w="1982"/>
+        <w:gridCol w:w="1162"/>
+        <w:gridCol w:w="1572"/>
+        <w:gridCol w:w="1572"/>
+        <w:gridCol w:w="1572"/>
+      </w:tblGrid>
+      <w:tr>
+        <w:trPr>
+          <w:trHeight w:val="291"/>
+        </w:trPr>
+        <w:tc>
+          <w:tcPr>
+            <w:tcW w:w="1982" w:type="dxa"/>
+            <w:tcBorders>
+              <w:bottom w:val="single" w:sz="4" w:space="0" w:color="auto"/>
+            </w:tcBorders>
+            <w:shd w:val="clear" w:color="auto" w:fill="auto"/>
+            <w:vAlign w:val="center"/>
+          </w:tcPr>
+          <w:p>
+            <w:pPr>
+              <w:pStyle w:val="MDPI42tablebody"/>
+              <w:spacing w:line="240" w:lineRule="auto"/>
+              <w:rPr>
+                <w:b/>
+                <w:snapToGrid/>
+              </w:rPr>
+            </w:pPr>
+            <w:r>
+              <w:rPr>
+                <w:b/>
+                <w:snapToGrid/>
+              </w:rPr>
+              <w:t>Parameter</w:t>
+            </w:r>
+          </w:p>
+        </w:tc>
+        <w:tc>
+          <w:tcPr>
+            <w:tcW w:w="1162" w:type="dxa"/>
+            <w:tcBorders>
+              <w:bottom w:val="single" w:sz="4" w:space="0" w:color="auto"/>
+            </w:tcBorders>
+          </w:tcPr>
+          <w:p>
+            <w:pPr>
+              <w:pStyle w:val="MDPI42tablebody"/>
+              <w:spacing w:line="240" w:lineRule="auto"/>
+              <w:rPr>
+                <w:b/>
+                <w:snapToGrid/>
+              </w:rPr>
+            </w:pPr>
+            <w:r>
+              <w:rPr>
+                <w:b/>
+                <w:snapToGrid/>
+              </w:rPr>
+              <w:t>Estimate</w:t>
+            </w:r>
+          </w:p>
+        </w:tc>
+        <w:tc>
+          <w:tcPr>
+            <w:tcW w:w="1572" w:type="dxa"/>
+            <w:tcBorders>
+              <w:bottom w:val="single" w:sz="4" w:space="0" w:color="auto"/>
+            </w:tcBorders>
+            <w:shd w:val="clear" w:color="auto" w:fill="auto"/>
+            <w:vAlign w:val="center"/>
+          </w:tcPr>
+          <w:p>
+            <w:pPr>
+              <w:pStyle w:val="MDPI42tablebody"/>
+              <w:spacing w:line="240" w:lineRule="auto"/>
+              <w:rPr>
+                <w:b/>
+                <w:snapToGrid/>
+              </w:rPr>
+            </w:pPr>
+            <w:r>
+              <w:rPr>
+                <w:b/>
+                <w:snapToGrid/>
+              </w:rPr>
+              <w:t>SE</w:t>
+            </w:r>
+          </w:p>
+        </w:tc>
+        <w:tc>
+          <w:tcPr>
+            <w:tcW w:w="1572" w:type="dxa"/>
+            <w:tcBorders>
+              <w:bottom w:val="single" w:sz="4" w:space="0" w:color="auto"/>
+            </w:tcBorders>
+            <w:shd w:val="clear" w:color="auto" w:fill="auto"/>
+            <w:vAlign w:val="center"/>
+          </w:tcPr>
+          <w:p>
+            <w:pPr>
+              <w:pStyle w:val="MDPI42tablebody"/>
+              <w:spacing w:line="240" w:lineRule="auto"/>
+              <w:rPr>
+                <w:b/>
+                <w:snapToGrid/>
+              </w:rPr>
+            </w:pPr>
+            <w:r>
+              <w:rPr>
+                <w:b/>
+                <w:i/>
+                <w:iCs/>
+                <w:snapToGrid/>
+              </w:rPr>
+              <w:t>z</w:t>
+            </w:r>
+            <w:r>
+              <w:rPr>
+                <w:b/>
+                <w:snapToGrid/>
+              </w:rPr>
+              <w:t>-value</w:t>
+            </w:r>
+          </w:p>
+        </w:tc>
+        <w:tc>
+          <w:tcPr>
+            <w:tcW w:w="1572" w:type="dxa"/>
+            <w:tcBorders>
+              <w:bottom w:val="single" w:sz="4" w:space="0" w:color="auto"/>
+            </w:tcBorders>
+          </w:tcPr>
+          <w:p>
+            <w:pPr>
+              <w:pStyle w:val="MDPI42tablebody"/>
+              <w:spacing w:line="240" w:lineRule="auto"/>
+              <w:rPr>
+                <w:b/>
+                <w:snapToGrid/>
+              </w:rPr>
+            </w:pPr>
+            <w:proofErr w:type="spellStart"/>
+            <w:r>
+              <w:rPr>
+                <w:b/>
+                <w:snapToGrid/>
+              </w:rPr>
+              <w:t>Pr</w:t>
+            </w:r>
+            <w:proofErr w:type="spellEnd"/>
+            <w:r>
+              <w:rPr>
+                <w:b/>
+                <w:snapToGrid/>
+              </w:rPr>
+              <w:t>(&gt;</w:t>
+            </w:r>
+            <w:r>
+              <w:rPr>
+                <w:b/>
+                <w:i/>
+                <w:iCs/>
+                <w:snapToGrid/>
+              </w:rPr>
+              <w:t>z</w:t>
+            </w:r>
+            <w:r>
+              <w:rPr>
+                <w:b/>
+                <w:snapToGrid/>
+              </w:rPr>
+              <w:t>)</w:t>
+            </w:r>
+          </w:p>
+        </w:tc>
+      </w:tr>
+      <w:tr>
+        <w:trPr>
+          <w:trHeight w:val="291"/>
+        </w:trPr>
+        <w:tc>
+          <w:tcPr>
+            <w:tcW w:w="1982" w:type="dxa"/>
+            <w:shd w:val="clear" w:color="auto" w:fill="auto"/>
+            <w:vAlign w:val="center"/>
+          </w:tcPr>
+          <w:p>
+            <w:pPr>
+              <w:pStyle w:val="MDPI42tablebody"/>
+              <w:spacing w:line="240" w:lineRule="auto"/>
+              <w:jc w:val="left"/>
+            </w:pPr>
+            <w:r>
+              <w:t>Intercept</w:t>
+            </w:r>
+          </w:p>
+        </w:tc>
+        <w:tc>
+          <w:tcPr>
+            <w:tcW w:w="1162" w:type="dxa"/>
+          </w:tcPr>
+          <w:p>
+            <w:pPr>
+              <w:pStyle w:val="MDPI42tablebody"/>
+              <w:spacing w:line="240" w:lineRule="auto"/>
+            </w:pPr>
+            <w:r>
+              <w:t>-1.06</w:t>
+            </w:r>
+          </w:p>
+        </w:tc>
+        <w:tc>
+          <w:tcPr>
+            <w:tcW w:w="1572" w:type="dxa"/>
+            <w:shd w:val="clear" w:color="auto" w:fill="auto"/>
+            <w:vAlign w:val="center"/>
+          </w:tcPr>
+          <w:p>
+            <w:pPr>
+              <w:pStyle w:val="MDPI42tablebody"/>
+              <w:spacing w:line="240" w:lineRule="auto"/>
+            </w:pPr>
+            <w:r>
+              <w:t>0.21</w:t>
+            </w:r>
+          </w:p>
+        </w:tc>
+        <w:tc>
+          <w:tcPr>
+            <w:tcW w:w="1572" w:type="dxa"/>
+            <w:shd w:val="clear" w:color="auto" w:fill="auto"/>
+            <w:vAlign w:val="center"/>
+          </w:tcPr>
+          <w:p>
+            <w:pPr>
+              <w:pStyle w:val="MDPI42tablebody"/>
+              <w:spacing w:line="240" w:lineRule="auto"/>
+            </w:pPr>
+            <w:r>
+              <w:t>-5.06</w:t>
+            </w:r>
+          </w:p>
+        </w:tc>
+        <w:tc>
+          <w:tcPr>
+            <w:tcW w:w="1572" w:type="dxa"/>
+          </w:tcPr>
+          <w:p>
+            <w:pPr>
+              <w:pStyle w:val="MDPI42tablebody"/>
+              <w:spacing w:line="240" w:lineRule="auto"/>
+            </w:pPr>
+            <w:r>
+              <w:t>&lt; 0.001</w:t>
+            </w:r>
+          </w:p>
+        </w:tc>
+      </w:tr>
+      <w:tr>
+        <w:trPr>
+          <w:trHeight w:val="291"/>
+        </w:trPr>
+        <w:tc>
+          <w:tcPr>
+            <w:tcW w:w="1982" w:type="dxa"/>
+            <w:shd w:val="clear" w:color="auto" w:fill="auto"/>
+            <w:vAlign w:val="center"/>
+          </w:tcPr>
+          <w:p>
+            <w:pPr>
+              <w:pStyle w:val="MDPI42tablebody"/>
+              <w:spacing w:line="240" w:lineRule="auto"/>
+              <w:jc w:val="left"/>
+            </w:pPr>
+            <w:r>
+              <w:t>Guana River (GR)</w:t>
+            </w:r>
+          </w:p>
+        </w:tc>
+        <w:tc>
+          <w:tcPr>
+            <w:tcW w:w="1162" w:type="dxa"/>
+          </w:tcPr>
+          <w:p>
+            <w:pPr>
+              <w:pStyle w:val="MDPI42tablebody"/>
+              <w:spacing w:line="240" w:lineRule="auto"/>
+            </w:pPr>
+            <w:r>
+              <w:t>-0.56</w:t>
+            </w:r>
+          </w:p>
+        </w:tc>
+        <w:tc>
+          <w:tcPr>
+            <w:tcW w:w="1572" w:type="dxa"/>
+            <w:shd w:val="clear" w:color="auto" w:fill="auto"/>
+            <w:vAlign w:val="center"/>
+          </w:tcPr>
+          <w:p>
+            <w:pPr>
+              <w:pStyle w:val="MDPI42tablebody"/>
+              <w:spacing w:line="240" w:lineRule="auto"/>
+            </w:pPr>
+            <w:r>
+              <w:t>0.17</w:t>
+            </w:r>
+          </w:p>
+        </w:tc>
+        <w:tc>
+          <w:tcPr>
+            <w:tcW w:w="1572" w:type="dxa"/>
+            <w:shd w:val="clear" w:color="auto" w:fill="auto"/>
+            <w:vAlign w:val="center"/>
+          </w:tcPr>
+          <w:p>
+            <w:pPr>
+              <w:pStyle w:val="MDPI42tablebody"/>
+              <w:spacing w:line="240" w:lineRule="auto"/>
+            </w:pPr>
+            <w:r>
+              <w:t>-3.24</w:t>
+            </w:r>
+          </w:p>
+        </w:tc>
+        <w:tc>
+          <w:tcPr>
+            <w:tcW w:w="1572" w:type="dxa"/>
+          </w:tcPr>
+          <w:p>
+            <w:pPr>
+              <w:pStyle w:val="MDPI42tablebody"/>
+              <w:spacing w:line="240" w:lineRule="auto"/>
+            </w:pPr>
+            <w:r>
+              <w:t>&lt; 0.01</w:t>
+            </w:r>
+          </w:p>
+        </w:tc>
+      </w:tr>
+      <w:tr>
+        <w:trPr>
+          <w:trHeight w:val="291"/>
+        </w:trPr>
+        <w:tc>
+          <w:tcPr>
+            <w:tcW w:w="1982" w:type="dxa"/>
+            <w:shd w:val="clear" w:color="auto" w:fill="auto"/>
+            <w:vAlign w:val="center"/>
+          </w:tcPr>
+          <w:p>
+            <w:pPr>
+              <w:pStyle w:val="MDPI42tablebody"/>
+              <w:spacing w:line="240" w:lineRule="auto"/>
+              <w:jc w:val="left"/>
+            </w:pPr>
+            <w:r>
+              <w:t>Saint Augustine (SA)</w:t>
+            </w:r>
+          </w:p>
+        </w:tc>
+        <w:tc>
+          <w:tcPr>
+            <w:tcW w:w="1162" w:type="dxa"/>
+          </w:tcPr>
+          <w:p>
+            <w:pPr>
+              <w:pStyle w:val="MDPI42tablebody"/>
+              <w:spacing w:line="240" w:lineRule="auto"/>
+            </w:pPr>
+            <w:r>
+              <w:t>-0.71</w:t>
+            </w:r>
+          </w:p>
+        </w:tc>
+        <w:tc>
+          <w:tcPr>
+            <w:tcW w:w="1572" w:type="dxa"/>
+            <w:shd w:val="clear" w:color="auto" w:fill="auto"/>
+            <w:vAlign w:val="center"/>
+          </w:tcPr>
+          <w:p>
+            <w:pPr>
+              <w:pStyle w:val="MDPI42tablebody"/>
+              <w:spacing w:line="240" w:lineRule="auto"/>
+            </w:pPr>
+            <w:r>
+              <w:t>0.17</w:t>
+            </w:r>
+          </w:p>
+        </w:tc>
+        <w:tc>
+          <w:tcPr>
+            <w:tcW w:w="1572" w:type="dxa"/>
+            <w:shd w:val="clear" w:color="auto" w:fill="auto"/>
+            <w:vAlign w:val="center"/>
+          </w:tcPr>
+          <w:p>
+            <w:pPr>
+              <w:pStyle w:val="MDPI42tablebody"/>
+              <w:spacing w:line="240" w:lineRule="auto"/>
+            </w:pPr>
+            <w:r>
+              <w:t>-4.12</w:t>
+            </w:r>
+          </w:p>
+        </w:tc>
+        <w:tc>
+          <w:tcPr>
+            <w:tcW w:w="1572" w:type="dxa"/>
+          </w:tcPr>
+          <w:p>
+            <w:pPr>
+              <w:pStyle w:val="MDPI42tablebody"/>
+              <w:spacing w:line="240" w:lineRule="auto"/>
+            </w:pPr>
+            <w:r>
+              <w:t>&lt; 0.001</w:t>
+            </w:r>
+          </w:p>
+        </w:tc>
+      </w:tr>
+      <w:tr>
+        <w:trPr>
+          <w:trHeight w:val="291"/>
+        </w:trPr>
+        <w:tc>
+          <w:tcPr>
+            <w:tcW w:w="1982" w:type="dxa"/>
+            <w:shd w:val="clear" w:color="auto" w:fill="auto"/>
+            <w:vAlign w:val="center"/>
+          </w:tcPr>
+          <w:p>
+            <w:pPr>
+              <w:pStyle w:val="MDPI42tablebody"/>
+              <w:spacing w:line="240" w:lineRule="auto"/>
+              <w:jc w:val="left"/>
+            </w:pPr>
+            <w:r>
+              <w:t>Salt Run (SR)</w:t>
+            </w:r>
+          </w:p>
+        </w:tc>
+        <w:tc>
+          <w:tcPr>
+            <w:tcW w:w="1162" w:type="dxa"/>
+          </w:tcPr>
+          <w:p>
+            <w:pPr>
+              <w:pStyle w:val="MDPI42tablebody"/>
+              <w:spacing w:line="240" w:lineRule="auto"/>
+            </w:pPr>
+            <w:r>
+              <w:t>-1.25</w:t>
+            </w:r>
+          </w:p>
+        </w:tc>
+        <w:tc>
+          <w:tcPr>
+            <w:tcW w:w="1572" w:type="dxa"/>
+            <w:shd w:val="clear" w:color="auto" w:fill="auto"/>
+            <w:vAlign w:val="center"/>
+          </w:tcPr>
+          <w:p>
+            <w:pPr>
+              <w:pStyle w:val="MDPI42tablebody"/>
+              <w:spacing w:line="240" w:lineRule="auto"/>
+            </w:pPr>
+            <w:r>
+              <w:t>0.18</w:t>
+            </w:r>
+          </w:p>
+        </w:tc>
+        <w:tc>
+          <w:tcPr>
+            <w:tcW w:w="1572" w:type="dxa"/>
+            <w:shd w:val="clear" w:color="auto" w:fill="auto"/>
+            <w:vAlign w:val="center"/>
+          </w:tcPr>
+          <w:p>
+            <w:pPr>
+              <w:pStyle w:val="MDPI42tablebody"/>
+              <w:spacing w:line="240" w:lineRule="auto"/>
+            </w:pPr>
+            <w:r>
+              <w:t>-6.96</w:t>
+            </w:r>
+          </w:p>
+        </w:tc>
+        <w:tc>
+          <w:tcPr>
+            <w:tcW w:w="1572" w:type="dxa"/>
+          </w:tcPr>
+          <w:p>
+            <w:pPr>
+              <w:pStyle w:val="MDPI42tablebody"/>
+              <w:spacing w:line="240" w:lineRule="auto"/>
+            </w:pPr>
+            <w:r>
+              <w:t>&lt; 0.001</w:t>
+            </w:r>
+          </w:p>
+        </w:tc>
+      </w:tr>
+      <w:tr>
+        <w:trPr>
+          <w:trHeight w:val="291"/>
+        </w:trPr>
+        <w:tc>
+          <w:tcPr>
+            <w:tcW w:w="1982" w:type="dxa"/>
+            <w:shd w:val="clear" w:color="auto" w:fill="auto"/>
+            <w:vAlign w:val="center"/>
+          </w:tcPr>
+          <w:p>
+            <w:pPr>
+              <w:pStyle w:val="MDPI42tablebody"/>
+              <w:spacing w:line="240" w:lineRule="auto"/>
+              <w:jc w:val="left"/>
+            </w:pPr>
+            <w:r>
+              <w:t>Fort Matanzas (FM)</w:t>
+            </w:r>
+          </w:p>
+        </w:tc>
+        <w:tc>
+          <w:tcPr>
+            <w:tcW w:w="1162" w:type="dxa"/>
+          </w:tcPr>
+          <w:p>
+            <w:pPr>
+              <w:pStyle w:val="MDPI42tablebody"/>
+              <w:spacing w:line="240" w:lineRule="auto"/>
+            </w:pPr>
+            <w:r>
+              <w:t>-1.42</w:t>
+            </w:r>
+          </w:p>
+        </w:tc>
+        <w:tc>
+          <w:tcPr>
+            <w:tcW w:w="1572" w:type="dxa"/>
+            <w:shd w:val="clear" w:color="auto" w:fill="auto"/>
+            <w:vAlign w:val="center"/>
+          </w:tcPr>
+          <w:p>
+            <w:pPr>
+              <w:pStyle w:val="MDPI42tablebody"/>
+              <w:spacing w:line="240" w:lineRule="auto"/>
+            </w:pPr>
+            <w:r>
+              <w:t>0.17</w:t>
+            </w:r>
+          </w:p>
+        </w:tc>
+        <w:tc>
+          <w:tcPr>
+            <w:tcW w:w="1572" w:type="dxa"/>
+            <w:shd w:val="clear" w:color="auto" w:fill="auto"/>
+            <w:vAlign w:val="center"/>
+          </w:tcPr>
+          <w:p>
+            <w:pPr>
+              <w:pStyle w:val="MDPI42tablebody"/>
+              <w:spacing w:line="240" w:lineRule="auto"/>
+            </w:pPr>
+            <w:r>
+              <w:t>-8.25</w:t>
+            </w:r>
+          </w:p>
+        </w:tc>
+        <w:tc>
+          <w:tcPr>
+            <w:tcW w:w="1572" w:type="dxa"/>
+          </w:tcPr>
+          <w:p>
+            <w:pPr>
+              <w:pStyle w:val="MDPI42tablebody"/>
+              <w:spacing w:line="240" w:lineRule="auto"/>
+            </w:pPr>
+            <w:r>
+              <w:t>&lt; 0.001</w:t>
+            </w:r>
+          </w:p>
+        </w:tc>
+      </w:tr>
+      <w:tr>
+        <w:trPr>
+          <w:trHeight w:val="291"/>
+        </w:trPr>
+        <w:tc>
+          <w:tcPr>
+            <w:tcW w:w="1982" w:type="dxa"/>
+            <w:shd w:val="clear" w:color="auto" w:fill="auto"/>
+            <w:vAlign w:val="center"/>
+          </w:tcPr>
+          <w:p>
+            <w:pPr>
+              <w:pStyle w:val="MDPI42tablebody"/>
+              <w:spacing w:line="240" w:lineRule="auto"/>
+              <w:jc w:val="left"/>
+            </w:pPr>
+            <w:r>
+              <w:t>2016</w:t>
+            </w:r>
+          </w:p>
+        </w:tc>
+        <w:tc>
+          <w:tcPr>
+            <w:tcW w:w="1162" w:type="dxa"/>
+          </w:tcPr>
+          <w:p>
+            <w:pPr>
+              <w:pStyle w:val="MDPI42tablebody"/>
+              <w:spacing w:line="240" w:lineRule="auto"/>
+            </w:pPr>
+            <w:r>
+              <w:t>0.16</w:t>
+            </w:r>
+          </w:p>
+        </w:tc>
+        <w:tc>
+          <w:tcPr>
+            <w:tcW w:w="1572" w:type="dxa"/>
+            <w:shd w:val="clear" w:color="auto" w:fill="auto"/>
+            <w:vAlign w:val="center"/>
+          </w:tcPr>
+          <w:p>
+            <w:pPr>
+              <w:pStyle w:val="MDPI42tablebody"/>
+              <w:spacing w:line="240" w:lineRule="auto"/>
+            </w:pPr>
+            <w:r>
+              <w:t>0.22</w:t>
+            </w:r>
+          </w:p>
+        </w:tc>
+        <w:tc>
+          <w:tcPr>
+            <w:tcW w:w="1572" w:type="dxa"/>
+            <w:shd w:val="clear" w:color="auto" w:fill="auto"/>
+            <w:vAlign w:val="center"/>
+          </w:tcPr>
+          <w:p>
+            <w:pPr>
+              <w:pStyle w:val="MDPI42tablebody"/>
+              <w:spacing w:line="240" w:lineRule="auto"/>
+            </w:pPr>
+            <w:r>
+              <w:t>0.74</w:t>
+            </w:r>
+          </w:p>
+        </w:tc>
+        <w:tc>
+          <w:tcPr>
+            <w:tcW w:w="1572" w:type="dxa"/>
+          </w:tcPr>
+          <w:p>
+            <w:pPr>
+              <w:pStyle w:val="MDPI42tablebody"/>
+              <w:spacing w:line="240" w:lineRule="auto"/>
+            </w:pPr>
+            <w:r>
+              <w:t>0.46</w:t>
+            </w:r>
+          </w:p>
+        </w:tc>
+      </w:tr>
+      <w:tr>
+        <w:trPr>
+          <w:trHeight w:val="291"/>
+        </w:trPr>
+        <w:tc>
+          <w:tcPr>
+            <w:tcW w:w="1982" w:type="dxa"/>
+            <w:shd w:val="clear" w:color="auto" w:fill="auto"/>
+            <w:vAlign w:val="center"/>
+          </w:tcPr>
+          <w:p>
+            <w:pPr>
+              <w:pStyle w:val="MDPI42tablebody"/>
+              <w:spacing w:line="240" w:lineRule="auto"/>
+              <w:jc w:val="left"/>
+            </w:pPr>
+            <w:r>
+              <w:t>2017</w:t>
+            </w:r>
+          </w:p>
+        </w:tc>
+        <w:tc>
+          <w:tcPr>
+            <w:tcW w:w="1162" w:type="dxa"/>
+          </w:tcPr>
+          <w:p>
+            <w:pPr>
+              <w:pStyle w:val="MDPI42tablebody"/>
+              <w:spacing w:line="240" w:lineRule="auto"/>
+            </w:pPr>
+            <w:r>
+              <w:t>0.84</w:t>
+            </w:r>
+          </w:p>
+        </w:tc>
+        <w:tc>
+          <w:tcPr>
+            <w:tcW w:w="1572" w:type="dxa"/>
+            <w:shd w:val="clear" w:color="auto" w:fill="auto"/>
+            <w:vAlign w:val="center"/>
+          </w:tcPr>
+          <w:p>
+            <w:pPr>
+              <w:pStyle w:val="MDPI42tablebody"/>
+              <w:spacing w:line="240" w:lineRule="auto"/>
+            </w:pPr>
+            <w:r>
+              <w:t>0.21</w:t>
+            </w:r>
+          </w:p>
+        </w:tc>
+        <w:tc>
+          <w:tcPr>
+            <w:tcW w:w="1572" w:type="dxa"/>
+            <w:shd w:val="clear" w:color="auto" w:fill="auto"/>
+            <w:vAlign w:val="center"/>
+          </w:tcPr>
+          <w:p>
+            <w:pPr>
+              <w:pStyle w:val="MDPI42tablebody"/>
+              <w:spacing w:line="240" w:lineRule="auto"/>
+            </w:pPr>
+            <w:r>
+              <w:t>4.07</w:t>
+            </w:r>
+          </w:p>
+        </w:tc>
+        <w:tc>
+          <w:tcPr>
+            <w:tcW w:w="1572" w:type="dxa"/>
+          </w:tcPr>
+          <w:p>
+            <w:pPr>
+              <w:pStyle w:val="MDPI42tablebody"/>
+              <w:spacing w:line="240" w:lineRule="auto"/>
+            </w:pPr>
+            <w:r>
+              <w:t>&lt; 0.001</w:t>
+            </w:r>
+          </w:p>
+        </w:tc>
+      </w:tr>
+      <w:tr>
+        <w:trPr>
+          <w:trHeight w:val="291"/>
+        </w:trPr>
+        <w:tc>
+          <w:tcPr>
+            <w:tcW w:w="1982" w:type="dxa"/>
+            <w:shd w:val="clear" w:color="auto" w:fill="auto"/>
+            <w:vAlign w:val="center"/>
+          </w:tcPr>
+          <w:p>
+            <w:pPr>
+              <w:pStyle w:val="MDPI42tablebody"/>
+              <w:spacing w:line="240" w:lineRule="auto"/>
+              <w:jc w:val="left"/>
+            </w:pPr>
+            <w:r>
+              <w:t>2018</w:t>
+            </w:r>
+          </w:p>
+        </w:tc>
+        <w:tc>
+          <w:tcPr>
+            <w:tcW w:w="1162" w:type="dxa"/>
+          </w:tcPr>
+          <w:p>
+            <w:pPr>
+              <w:pStyle w:val="MDPI42tablebody"/>
+              <w:spacing w:line="240" w:lineRule="auto"/>
+            </w:pPr>
+            <w:r>
+              <w:t>1.23</w:t>
+            </w:r>
+          </w:p>
+        </w:tc>
+        <w:tc>
+          <w:tcPr>
+            <w:tcW w:w="1572" w:type="dxa"/>
+            <w:shd w:val="clear" w:color="auto" w:fill="auto"/>
+            <w:vAlign w:val="center"/>
+          </w:tcPr>
+          <w:p>
+            <w:pPr>
+              <w:pStyle w:val="MDPI42tablebody"/>
+              <w:spacing w:line="240" w:lineRule="auto"/>
+            </w:pPr>
+            <w:r>
+              <w:t>0.21</w:t>
+            </w:r>
+          </w:p>
+        </w:tc>
+        <w:tc>
+          <w:tcPr>
+            <w:tcW w:w="1572" w:type="dxa"/>
+            <w:shd w:val="clear" w:color="auto" w:fill="auto"/>
+            <w:vAlign w:val="center"/>
+          </w:tcPr>
+          <w:p>
+            <w:pPr>
+              <w:pStyle w:val="MDPI42tablebody"/>
+              <w:spacing w:line="240" w:lineRule="auto"/>
+            </w:pPr>
+            <w:r>
+              <w:t>5.95</w:t>
+            </w:r>
+          </w:p>
+        </w:tc>
+        <w:tc>
+          <w:tcPr>
+            <w:tcW w:w="1572" w:type="dxa"/>
+          </w:tcPr>
+          <w:p>
+            <w:pPr>
+              <w:pStyle w:val="MDPI42tablebody"/>
+              <w:spacing w:line="240" w:lineRule="auto"/>
+            </w:pPr>
+            <w:r>
+              <w:t>&lt; 0.001</w:t>
+            </w:r>
+          </w:p>
+        </w:tc>
+      </w:tr>
+      <w:tr>
+        <w:trPr>
+          <w:trHeight w:val="291"/>
+        </w:trPr>
+        <w:tc>
+          <w:tcPr>
+            <w:tcW w:w="1982" w:type="dxa"/>
+            <w:shd w:val="clear" w:color="auto" w:fill="auto"/>
+            <w:vAlign w:val="center"/>
+          </w:tcPr>
+          <w:p>
+            <w:pPr>
+              <w:pStyle w:val="MDPI42tablebody"/>
+              <w:spacing w:line="240" w:lineRule="auto"/>
+              <w:jc w:val="left"/>
+            </w:pPr>
+            <w:r>
+              <w:t>2019</w:t>
+            </w:r>
+          </w:p>
+        </w:tc>
+        <w:tc>
+          <w:tcPr>
+            <w:tcW w:w="1162" w:type="dxa"/>
+          </w:tcPr>
+          <w:p>
+            <w:pPr>
+              <w:pStyle w:val="MDPI42tablebody"/>
+              <w:spacing w:line="240" w:lineRule="auto"/>
+            </w:pPr>
+            <w:r>
+              <w:t>1.65</w:t>
+            </w:r>
+          </w:p>
+        </w:tc>
+        <w:tc>
+          <w:tcPr>
+            <w:tcW w:w="1572" w:type="dxa"/>
+            <w:shd w:val="clear" w:color="auto" w:fill="auto"/>
+            <w:vAlign w:val="center"/>
+          </w:tcPr>
+          <w:p>
+            <w:pPr>
+              <w:pStyle w:val="MDPI42tablebody"/>
+              <w:spacing w:line="240" w:lineRule="auto"/>
+            </w:pPr>
+            <w:r>
+              <w:t>0.2</w:t>
+            </w:r>
+          </w:p>
+        </w:tc>
+        <w:tc>
+          <w:tcPr>
+            <w:tcW w:w="1572" w:type="dxa"/>
+            <w:shd w:val="clear" w:color="auto" w:fill="auto"/>
+            <w:vAlign w:val="center"/>
+          </w:tcPr>
+          <w:p>
+            <w:pPr>
+              <w:pStyle w:val="MDPI42tablebody"/>
+              <w:spacing w:line="240" w:lineRule="auto"/>
+            </w:pPr>
+            <w:r>
+              <w:t>8.12</w:t>
+            </w:r>
+          </w:p>
+        </w:tc>
+        <w:tc>
+          <w:tcPr>
+            <w:tcW w:w="1572" w:type="dxa"/>
+          </w:tcPr>
+          <w:p>
+            <w:pPr>
+              <w:pStyle w:val="MDPI42tablebody"/>
+              <w:spacing w:line="240" w:lineRule="auto"/>
+            </w:pPr>
+            <w:r>
+              <w:t>&lt; 0.001</w:t>
+            </w:r>
+          </w:p>
+        </w:tc>
+      </w:tr>
+      <w:tr>
+        <w:trPr>
+          <w:trHeight w:val="291"/>
+        </w:trPr>
+        <w:tc>
+          <w:tcPr>
+            <w:tcW w:w="1982" w:type="dxa"/>
+            <w:shd w:val="clear" w:color="auto" w:fill="auto"/>
+            <w:vAlign w:val="center"/>
+          </w:tcPr>
+          <w:p>
+            <w:pPr>
+              <w:pStyle w:val="MDPI42tablebody"/>
+              <w:spacing w:line="240" w:lineRule="auto"/>
+              <w:jc w:val="left"/>
+            </w:pPr>
+            <w:r>
+              <w:t>2020</w:t>
+            </w:r>
+          </w:p>
+        </w:tc>
+        <w:tc>
+          <w:tcPr>
+            <w:tcW w:w="1162" w:type="dxa"/>
+          </w:tcPr>
+          <w:p>
+            <w:pPr>
+              <w:pStyle w:val="MDPI42tablebody"/>
+              <w:spacing w:line="240" w:lineRule="auto"/>
+            </w:pPr>
+            <w:r>
+              <w:t>1.99</w:t>
+            </w:r>
+          </w:p>
+        </w:tc>
+        <w:tc>
+          <w:tcPr>
+            <w:tcW w:w="1572" w:type="dxa"/>
+            <w:shd w:val="clear" w:color="auto" w:fill="auto"/>
+            <w:vAlign w:val="center"/>
+          </w:tcPr>
+          <w:p>
+            <w:pPr>
+              <w:pStyle w:val="MDPI42tablebody"/>
+              <w:spacing w:line="240" w:lineRule="auto"/>
+            </w:pPr>
+            <w:r>
+              <w:t>0.21</w:t>
+            </w:r>
+          </w:p>
+        </w:tc>
+        <w:tc>
+          <w:tcPr>
+            <w:tcW w:w="1572" w:type="dxa"/>
+            <w:shd w:val="clear" w:color="auto" w:fill="auto"/>
+            <w:vAlign w:val="center"/>
+          </w:tcPr>
+          <w:p>
+            <w:pPr>
+              <w:pStyle w:val="MDPI42tablebody"/>
+              <w:spacing w:line="240" w:lineRule="auto"/>
+            </w:pPr>
+            <w:r>
+              <w:t>9.70</w:t>
+            </w:r>
+          </w:p>
+        </w:tc>
+        <w:tc>
+          <w:tcPr>
+            <w:tcW w:w="1572" w:type="dxa"/>
+          </w:tcPr>
+          <w:p>
+            <w:pPr>
+              <w:pStyle w:val="MDPI42tablebody"/>
+              <w:spacing w:line="240" w:lineRule="auto"/>
+            </w:pPr>
+            <w:r>
+              <w:t>&lt; 0.001</w:t>
+            </w:r>
+          </w:p>
+        </w:tc>
+      </w:tr>
+    </w:tbl>
     <w:p>
       <w:pPr>
         <w:adjustRightInd w:val="0"/>
@@ -6660,6 +8386,7 @@
         <w:ind w:left="0"/>
       </w:pPr>
       <w:r>
+        <w:lastRenderedPageBreak/>
         <w:t>References</w:t>
       </w:r>
     </w:p>
@@ -6741,7 +8468,6 @@
         <w:ind w:left="425"/>
       </w:pPr>
       <w:r>
-        <w:lastRenderedPageBreak/>
         <w:t xml:space="preserve">In the text, reference numbers should be placed in square brackets </w:t>
       </w:r>
       <w:proofErr w:type="gramStart"/>
@@ -6827,7 +8553,7 @@
       <w:r>
         <w:t xml:space="preserve"> doi:</w:t>
       </w:r>
-      <w:hyperlink r:id="rId22" w:history="1">
+      <w:hyperlink r:id="rId23" w:history="1">
         <w:r>
           <w:rPr>
             <w:rStyle w:val="Hyperlink"/>
@@ -6899,7 +8625,7 @@
       <w:r>
         <w:t xml:space="preserve"> doi:</w:t>
       </w:r>
-      <w:hyperlink r:id="rId23" w:history="1">
+      <w:hyperlink r:id="rId24" w:history="1">
         <w:r>
           <w:rPr>
             <w:rStyle w:val="Hyperlink"/>
@@ -6961,7 +8687,7 @@
       <w:r>
         <w:t>, 1343–1360, doi:</w:t>
       </w:r>
-      <w:hyperlink r:id="rId24" w:history="1">
+      <w:hyperlink r:id="rId25" w:history="1">
         <w:r>
           <w:rPr>
             <w:rStyle w:val="Hyperlink"/>
@@ -7036,33 +8762,6 @@
       </w:r>
       <w:r>
         <w:t xml:space="preserve"> </w:t>
-      </w:r>
-      <w:hyperlink r:id="rId25" w:history="1">
-        <w:r>
-          <w:rPr>
-            <w:rStyle w:val="Hyperlink"/>
-          </w:rPr>
-          <w:t>https://cdmo.baruch.sc.edu</w:t>
-        </w:r>
-      </w:hyperlink>
-      <w:r>
-        <w:t xml:space="preserve"> </w:t>
-      </w:r>
-    </w:p>
-    <w:p>
-      <w:pPr>
-        <w:pStyle w:val="MDPI71References"/>
-        <w:numPr>
-          <w:ilvl w:val="0"/>
-          <w:numId w:val="4"/>
-        </w:numPr>
-        <w:ind w:left="425" w:hanging="425"/>
-      </w:pPr>
-      <w:r>
-        <w:t xml:space="preserve">NOAA National Estuarine Research Reserve System (NERRS). System-Wide Monitoring Program. Centralized Data Management Office. </w:t>
-      </w:r>
-      <w:r>
-        <w:t xml:space="preserve">Available on </w:t>
       </w:r>
       <w:hyperlink r:id="rId26" w:history="1">
         <w:r>
@@ -7075,9 +8774,6 @@
       <w:r>
         <w:t xml:space="preserve"> </w:t>
       </w:r>
-      <w:r>
-        <w:t>(accessed on 31 January 2024)</w:t>
-      </w:r>
     </w:p>
     <w:p>
       <w:pPr>
@@ -7089,15 +8785,24 @@
         <w:ind w:left="425" w:hanging="425"/>
       </w:pPr>
       <w:r>
-        <w:t xml:space="preserve">Rice, E.W.; Baird, R.B.; Eaton, A.D.; Clesceri, L.S. 10200 Chlorophyll. In Standard Methods </w:t>
-      </w:r>
-      <w:proofErr w:type="gramStart"/>
-      <w:r>
-        <w:t>For</w:t>
-      </w:r>
-      <w:proofErr w:type="gramEnd"/>
-      <w:r>
-        <w:t xml:space="preserve"> The Examination of Water and Wastewater; American Public Health Association, American Water Works Association, Water Environment Federation: Port City Press, Baltimore, Maryland, 2012; p. 1496 ISBN 978-0-87553-013-0.</w:t>
+        <w:t xml:space="preserve">NOAA National Estuarine Research Reserve System (NERRS). System-Wide Monitoring Program. Centralized Data Management Office. </w:t>
+      </w:r>
+      <w:r>
+        <w:t xml:space="preserve">Available on </w:t>
+      </w:r>
+      <w:hyperlink r:id="rId27" w:history="1">
+        <w:r>
+          <w:rPr>
+            <w:rStyle w:val="Hyperlink"/>
+          </w:rPr>
+          <w:t>https://cdmo.baruch.sc.edu</w:t>
+        </w:r>
+      </w:hyperlink>
+      <w:r>
+        <w:t xml:space="preserve"> </w:t>
+      </w:r>
+      <w:r>
+        <w:t>(accessed on 31 January 2024)</w:t>
       </w:r>
     </w:p>
     <w:p>
@@ -7110,6 +8815,27 @@
         <w:ind w:left="425" w:hanging="425"/>
       </w:pPr>
       <w:r>
+        <w:t xml:space="preserve">Rice, E.W.; Baird, R.B.; Eaton, A.D.; Clesceri, L.S. 10200 Chlorophyll. In Standard Methods </w:t>
+      </w:r>
+      <w:proofErr w:type="gramStart"/>
+      <w:r>
+        <w:t>For</w:t>
+      </w:r>
+      <w:proofErr w:type="gramEnd"/>
+      <w:r>
+        <w:t xml:space="preserve"> The Examination of Water and Wastewater; American Public Health Association, American Water Works Association, Water Environment Federation: Port City Press, Baltimore, Maryland, 2012; p. 1496 ISBN 978-0-87553-013-0.</w:t>
+      </w:r>
+    </w:p>
+    <w:p>
+      <w:pPr>
+        <w:pStyle w:val="MDPI71References"/>
+        <w:numPr>
+          <w:ilvl w:val="0"/>
+          <w:numId w:val="4"/>
+        </w:numPr>
+        <w:ind w:left="425" w:hanging="425"/>
+      </w:pPr>
+      <w:r>
         <w:t xml:space="preserve">R Core Team. R: A Language and Environment for Statistical Computing. </w:t>
       </w:r>
       <w:r>
@@ -7121,7 +8847,7 @@
       <w:r>
         <w:t>: Vienna, Austria, 2023 (</w:t>
       </w:r>
-      <w:hyperlink r:id="rId27" w:history="1">
+      <w:hyperlink r:id="rId28" w:history="1">
         <w:r>
           <w:rPr>
             <w:rStyle w:val="Hyperlink"/>
@@ -7191,7 +8917,7 @@
       <w:r>
         <w:t xml:space="preserve"> </w:t>
       </w:r>
-      <w:hyperlink r:id="rId28" w:history="1">
+      <w:hyperlink r:id="rId29" w:history="1">
         <w:r>
           <w:rPr>
             <w:rStyle w:val="Hyperlink"/>
@@ -7242,7 +8968,7 @@
       <w:r>
         <w:t>, 191–204, doi:</w:t>
       </w:r>
-      <w:hyperlink r:id="rId29" w:history="1">
+      <w:hyperlink r:id="rId30" w:history="1">
         <w:r>
           <w:rPr>
             <w:rStyle w:val="Hyperlink"/>
@@ -7264,33 +8990,43 @@
         <w:ind w:left="425" w:hanging="425"/>
       </w:pPr>
       <w:r>
-        <w:t xml:space="preserve">Burnham, K.P.; Anderson, D.R. Model Selection and </w:t>
+        <w:t xml:space="preserve">Zuur, A.F.; </w:t>
       </w:r>
       <w:proofErr w:type="spellStart"/>
       <w:r>
-        <w:t>Multimodel</w:t>
+        <w:t>Hilbe</w:t>
       </w:r>
       <w:proofErr w:type="spellEnd"/>
       <w:r>
-        <w:t xml:space="preserve"> Inference: A Practical Information-Theoretic Approach; 2nd ed.; Springer</w:t>
-      </w:r>
-      <w:r>
-        <w:t>:</w:t>
-      </w:r>
-      <w:r>
-        <w:t xml:space="preserve"> New York, NY,</w:t>
-      </w:r>
-      <w:r>
-        <w:t xml:space="preserve"> USA,</w:t>
-      </w:r>
-      <w:r>
-        <w:t xml:space="preserve"> 2002; </w:t>
-      </w:r>
-      <w:r>
-        <w:t xml:space="preserve">pp. 488 </w:t>
-      </w:r>
-      <w:r>
-        <w:t>ISBN 978-0-387-95364-9.</w:t>
+        <w:t xml:space="preserve">, J.M.; </w:t>
+      </w:r>
+      <w:proofErr w:type="spellStart"/>
+      <w:r>
+        <w:t>Ieno</w:t>
+      </w:r>
+      <w:proofErr w:type="spellEnd"/>
+      <w:r>
+        <w:t xml:space="preserve">, E.N. </w:t>
+      </w:r>
+      <w:r>
+        <w:rPr>
+          <w:i/>
+          <w:iCs/>
+        </w:rPr>
+        <w:t>A Beginner’s Guide to GLM and GLMM with R: A Frequentist and Bayesian Perspective for Ecologists</w:t>
+      </w:r>
+      <w:r>
+        <w:t xml:space="preserve">; Highland Statistics Ltd. book series; Highland Statistics Limited, </w:t>
+      </w:r>
+      <w:r>
+        <w:rPr>
+          <w:b/>
+          <w:bCs/>
+        </w:rPr>
+        <w:t>2013</w:t>
+      </w:r>
+      <w:r>
+        <w:t>; ISBN 978-0-9571741-3-9.</w:t>
       </w:r>
     </w:p>
     <w:p>
@@ -7303,6 +9039,45 @@
         <w:ind w:left="425" w:hanging="425"/>
       </w:pPr>
       <w:r>
+        <w:t xml:space="preserve">Burnham, K.P.; Anderson, D.R. Model Selection and </w:t>
+      </w:r>
+      <w:proofErr w:type="spellStart"/>
+      <w:r>
+        <w:t>Multimodel</w:t>
+      </w:r>
+      <w:proofErr w:type="spellEnd"/>
+      <w:r>
+        <w:t xml:space="preserve"> Inference: A Practical Information-Theoretic Approach; 2nd ed.; Springer</w:t>
+      </w:r>
+      <w:r>
+        <w:t>:</w:t>
+      </w:r>
+      <w:r>
+        <w:t xml:space="preserve"> New York, NY,</w:t>
+      </w:r>
+      <w:r>
+        <w:t xml:space="preserve"> USA,</w:t>
+      </w:r>
+      <w:r>
+        <w:t xml:space="preserve"> 2002; </w:t>
+      </w:r>
+      <w:r>
+        <w:t xml:space="preserve">pp. 488 </w:t>
+      </w:r>
+      <w:r>
+        <w:t>ISBN 978-0-387-95364-9.</w:t>
+      </w:r>
+    </w:p>
+    <w:p>
+      <w:pPr>
+        <w:pStyle w:val="MDPI71References"/>
+        <w:numPr>
+          <w:ilvl w:val="0"/>
+          <w:numId w:val="4"/>
+        </w:numPr>
+        <w:ind w:left="425" w:hanging="425"/>
+      </w:pPr>
+      <w:r>
         <w:t xml:space="preserve">Brooks, M.E.; Kristensen, K.; van Benthem, K.J.; Magnusson, A.; Berg, C.W.; Nielsen, A.; Skaug, H.J.; </w:t>
       </w:r>
       <w:proofErr w:type="spellStart"/>
@@ -7351,7 +9126,7 @@
       <w:r>
         <w:t>, 378–400, doi:</w:t>
       </w:r>
-      <w:hyperlink r:id="rId30" w:history="1">
+      <w:hyperlink r:id="rId31" w:history="1">
         <w:r>
           <w:rPr>
             <w:rStyle w:val="Hyperlink"/>
@@ -7372,6 +9147,73 @@
         </w:numPr>
         <w:ind w:left="425" w:hanging="425"/>
       </w:pPr>
+      <w:proofErr w:type="spellStart"/>
+      <w:r>
+        <w:t>Lüdecke</w:t>
+      </w:r>
+      <w:proofErr w:type="spellEnd"/>
+      <w:r>
+        <w:t xml:space="preserve">, D.; Ben-Shachar, M.S.; Patil, I.; Waggoner, P.; Makowski, D. performance: An R Package for Assessment, Comparison and Testing of Statistical Models. </w:t>
+      </w:r>
+      <w:r>
+        <w:rPr>
+          <w:i/>
+          <w:iCs/>
+        </w:rPr>
+        <w:t xml:space="preserve">The J. of </w:t>
+      </w:r>
+      <w:proofErr w:type="gramStart"/>
+      <w:r>
+        <w:rPr>
+          <w:i/>
+          <w:iCs/>
+        </w:rPr>
+        <w:t>Open Source</w:t>
+      </w:r>
+      <w:proofErr w:type="gramEnd"/>
+      <w:r>
+        <w:rPr>
+          <w:i/>
+          <w:iCs/>
+        </w:rPr>
+        <w:t xml:space="preserve"> Sci. </w:t>
+      </w:r>
+      <w:r>
+        <w:rPr>
+          <w:b/>
+          <w:bCs/>
+        </w:rPr>
+        <w:t>2021</w:t>
+      </w:r>
+      <w:r>
+        <w:t xml:space="preserve">, 6(60), 3139. </w:t>
+      </w:r>
+      <w:proofErr w:type="spellStart"/>
+      <w:r>
+        <w:t>doi</w:t>
+      </w:r>
+      <w:proofErr w:type="spellEnd"/>
+      <w:r>
+        <w:t xml:space="preserve">: </w:t>
+      </w:r>
+      <w:hyperlink r:id="rId32" w:history="1">
+        <w:r>
+          <w:rPr>
+            <w:rStyle w:val="Hyperlink"/>
+          </w:rPr>
+          <w:t>10.21105/joss.03139</w:t>
+        </w:r>
+      </w:hyperlink>
+    </w:p>
+    <w:p>
+      <w:pPr>
+        <w:pStyle w:val="MDPI71References"/>
+        <w:numPr>
+          <w:ilvl w:val="0"/>
+          <w:numId w:val="4"/>
+        </w:numPr>
+        <w:ind w:left="425" w:hanging="425"/>
+      </w:pPr>
       <w:r>
         <w:t xml:space="preserve">Lenth, R. </w:t>
       </w:r>
@@ -7397,7 +9239,7 @@
       <w:r>
         <w:t xml:space="preserve"> Version 1.10.0]. Available online: </w:t>
       </w:r>
-      <w:hyperlink r:id="rId31" w:history="1">
+      <w:hyperlink r:id="rId33" w:history="1">
         <w:r>
           <w:rPr>
             <w:rStyle w:val="Hyperlink"/>
@@ -7596,6 +9438,7 @@
         <w:ind w:left="425" w:hanging="425"/>
       </w:pPr>
       <w:r>
+        <w:lastRenderedPageBreak/>
         <w:t xml:space="preserve">Author 1, A.B.; Author 2, C.D.; Author 3, E.F. Title of Presentation. </w:t>
       </w:r>
       <w:r>
@@ -7674,11 +9517,11 @@
       </w:pPr>
     </w:p>
     <w:sectPr>
-      <w:headerReference w:type="even" r:id="rId32"/>
-      <w:headerReference w:type="default" r:id="rId33"/>
-      <w:footerReference w:type="default" r:id="rId34"/>
-      <w:headerReference w:type="first" r:id="rId35"/>
-      <w:footerReference w:type="first" r:id="rId36"/>
+      <w:headerReference w:type="even" r:id="rId34"/>
+      <w:headerReference w:type="default" r:id="rId35"/>
+      <w:footerReference w:type="default" r:id="rId36"/>
+      <w:headerReference w:type="first" r:id="rId37"/>
+      <w:footerReference w:type="first" r:id="rId38"/>
       <w:type w:val="continuous"/>
       <w:pgSz w:w="11906" w:h="16838" w:code="9"/>
       <w:pgMar w:top="1417" w:right="720" w:bottom="1077" w:left="720" w:header="1020" w:footer="340" w:gutter="0"/>
@@ -7695,7 +9538,7 @@
 
 <file path=word/comments.xml><?xml version="1.0" encoding="utf-8"?>
 <w:comments xmlns:wpc="http://schemas.microsoft.com/office/word/2010/wordprocessingCanvas" xmlns:cx="http://schemas.microsoft.com/office/drawing/2014/chartex" xmlns:cx1="http://schemas.microsoft.com/office/drawing/2015/9/8/chartex" xmlns:cx2="http://schemas.microsoft.com/office/drawing/2015/10/21/chartex" xmlns:cx3="http://schemas.microsoft.com/office/drawing/2016/5/9/chartex" xmlns:cx4="http://schemas.microsoft.com/office/drawing/2016/5/10/chartex" xmlns:cx5="http://schemas.microsoft.com/office/drawing/2016/5/11/chartex" xmlns:cx6="http://schemas.microsoft.com/office/drawing/2016/5/12/chartex" xmlns:cx7="http://schemas.microsoft.com/office/drawing/2016/5/13/chartex" xmlns:cx8="http://schemas.microsoft.com/office/drawing/2016/5/14/chartex" xmlns:mc="http://schemas.openxmlformats.org/markup-compatibility/2006" xmlns:aink="http://schemas.microsoft.com/office/drawing/2016/ink" xmlns:am3d="http://schemas.microsoft.com/office/drawing/2017/model3d" xmlns:o="urn:schemas-microsoft-com:office:office" xmlns:oel="http://schemas.microsoft.com/office/2019/extlst" xmlns:r="http://schemas.openxmlformats.org/officeDocument/2006/relationships" xmlns:m="http://schemas.openxmlformats.org/officeDocument/2006/math" xmlns:v="urn:schemas-microsoft-com:vml" xmlns:wp14="http://schemas.microsoft.com/office/word/2010/wordprocessingDrawing" xmlns:wp="http://schemas.openxmlformats.org/drawingml/2006/wordprocessingDrawing" xmlns:w10="urn:schemas-microsoft-com:office:word" xmlns:w="http://schemas.openxmlformats.org/wordprocessingml/2006/main" xmlns:w14="http://schemas.microsoft.com/office/word/2010/wordml" xmlns:w15="http://schemas.microsoft.com/office/word/2012/wordml" xmlns:w16cex="http://schemas.microsoft.com/office/word/2018/wordml/cex" xmlns:w16cid="http://schemas.microsoft.com/office/word/2016/wordml/cid" xmlns:w16="http://schemas.microsoft.com/office/word/2018/wordml" xmlns:w16sdtdh="http://schemas.microsoft.com/office/word/2020/wordml/sdtdatahash" xmlns:w16se="http://schemas.microsoft.com/office/word/2015/wordml/symex" xmlns:wpg="http://schemas.microsoft.com/office/word/2010/wordprocessingGroup" xmlns:wpi="http://schemas.microsoft.com/office/word/2010/wordprocessingInk" xmlns:wne="http://schemas.microsoft.com/office/word/2006/wordml" xmlns:wps="http://schemas.microsoft.com/office/word/2010/wordprocessingShape" mc:Ignorable="w14 w15 w16se w16cid w16 w16cex w16sdtdh wp14">
-  <w:comment w:id="0" w:author="Shannon" w:date="2024-02-01T16:31:00Z" w:initials="S">
+  <w:comment w:id="0" w:author="Shannon" w:date="2024-02-01T16:40:00Z" w:initials="S">
     <w:p>
       <w:pPr>
         <w:pStyle w:val="CommentText"/>
@@ -7708,11 +9551,11 @@
         <w:annotationRef/>
       </w:r>
       <w:r>
-        <w:t>This is where we should add the map of the tree locations and water quality stations</w:t>
+        <w:t>This is where we should put either a diagram or picture of the spat collector</w:t>
       </w:r>
     </w:p>
   </w:comment>
-  <w:comment w:id="1" w:author="Shannon" w:date="2024-02-01T16:40:00Z" w:initials="S">
+  <w:comment w:id="1" w:author="Dunnigan, Shannon" w:date="2024-02-01T15:33:00Z" w:initials="SD">
     <w:p>
       <w:pPr>
         <w:pStyle w:val="CommentText"/>
@@ -7725,11 +9568,11 @@
         <w:annotationRef/>
       </w:r>
       <w:r>
-        <w:t>This is where we should put either a diagram or picture of the spat collector</w:t>
+        <w:t>Need to discuss why. Shortest was October 2017 and longest was January 2017</w:t>
       </w:r>
     </w:p>
   </w:comment>
-  <w:comment w:id="2" w:author="Dunnigan, Shannon" w:date="2024-02-01T15:33:00Z" w:initials="SD">
+  <w:comment w:id="2" w:author="Dunnigan, Shannon" w:date="2024-02-07T21:49:00Z" w:initials="SD">
     <w:p>
       <w:pPr>
         <w:pStyle w:val="CommentText"/>
@@ -7742,11 +9585,11 @@
         <w:annotationRef/>
       </w:r>
       <w:r>
-        <w:t>Need to discuss why. Shortest was October 2017 and longest was January 2017</w:t>
+        <w:t>Probably can bring in text from the summary report for this, too.</w:t>
       </w:r>
     </w:p>
   </w:comment>
-  <w:comment w:id="6" w:author="Shannon" w:date="2024-02-02T15:07:00Z" w:initials="S">
+  <w:comment w:id="3" w:author="Dunnigan, Shannon" w:date="2024-02-07T21:50:00Z" w:initials="SD">
     <w:p>
       <w:pPr>
         <w:pStyle w:val="CommentText"/>
@@ -7759,11 +9602,11 @@
         <w:annotationRef/>
       </w:r>
       <w:r>
-        <w:t>Should we put the ANOVA/Post-hoc tables here?</w:t>
+        <w:t>I’m still working on this and all the different interpretations and data I need to include --yikes</w:t>
       </w:r>
     </w:p>
   </w:comment>
-  <w:comment w:id="7" w:author="Prevost, Hans" w:date="2024-02-06T15:22:00Z" w:initials="HP">
+  <w:comment w:id="7" w:author="Shannon" w:date="2024-02-02T15:07:00Z" w:initials="S">
     <w:p>
       <w:pPr>
         <w:pStyle w:val="CommentText"/>
@@ -7776,7 +9619,68 @@
         <w:annotationRef/>
       </w:r>
       <w:r>
+        <w:t>Should we put the ANOVA/Post-hoc tables here?</w:t>
+      </w:r>
+    </w:p>
+  </w:comment>
+  <w:comment w:id="8" w:author="Prevost, Hans" w:date="2024-02-06T15:22:00Z" w:initials="HP">
+    <w:p>
+      <w:pPr>
+        <w:pStyle w:val="CommentText"/>
+        <w:jc w:val="left"/>
+      </w:pPr>
+      <w:r>
+        <w:rPr>
+          <w:rStyle w:val="CommentReference"/>
+        </w:rPr>
+        <w:annotationRef/>
+      </w:r>
+      <w:r>
         <w:t>Yes, that’s a good idea</w:t>
+      </w:r>
+    </w:p>
+  </w:comment>
+  <w:comment w:id="9" w:author="Dunnigan, Shannon" w:date="2024-02-07T20:18:00Z" w:initials="SD">
+    <w:p>
+      <w:pPr>
+        <w:pStyle w:val="CommentText"/>
+        <w:jc w:val="left"/>
+      </w:pPr>
+      <w:r>
+        <w:rPr>
+          <w:rStyle w:val="CommentReference"/>
+        </w:rPr>
+        <w:annotationRef/>
+      </w:r>
+      <w:r>
+        <w:t xml:space="preserve">Add </w:t>
+      </w:r>
+    </w:p>
+    <w:p>
+      <w:pPr>
+        <w:pStyle w:val="CommentText"/>
+        <w:jc w:val="left"/>
+      </w:pPr>
+      <w:r>
+        <w:t>GLMM results as table</w:t>
+      </w:r>
+    </w:p>
+    <w:p>
+      <w:pPr>
+        <w:pStyle w:val="CommentText"/>
+        <w:jc w:val="left"/>
+      </w:pPr>
+      <w:r>
+        <w:t>Marginal Means Table</w:t>
+      </w:r>
+    </w:p>
+    <w:p>
+      <w:pPr>
+        <w:pStyle w:val="CommentText"/>
+        <w:jc w:val="left"/>
+      </w:pPr>
+      <w:r>
+        <w:t>Post-Hoc Tables</w:t>
       </w:r>
     </w:p>
   </w:comment>
@@ -7785,31 +9689,49 @@
 
 <file path=word/commentsExtended.xml><?xml version="1.0" encoding="utf-8"?>
 <w15:commentsEx xmlns:wpc="http://schemas.microsoft.com/office/word/2010/wordprocessingCanvas" xmlns:cx="http://schemas.microsoft.com/office/drawing/2014/chartex" xmlns:cx1="http://schemas.microsoft.com/office/drawing/2015/9/8/chartex" xmlns:cx2="http://schemas.microsoft.com/office/drawing/2015/10/21/chartex" xmlns:cx3="http://schemas.microsoft.com/office/drawing/2016/5/9/chartex" xmlns:cx4="http://schemas.microsoft.com/office/drawing/2016/5/10/chartex" xmlns:cx5="http://schemas.microsoft.com/office/drawing/2016/5/11/chartex" xmlns:cx6="http://schemas.microsoft.com/office/drawing/2016/5/12/chartex" xmlns:cx7="http://schemas.microsoft.com/office/drawing/2016/5/13/chartex" xmlns:cx8="http://schemas.microsoft.com/office/drawing/2016/5/14/chartex" xmlns:mc="http://schemas.openxmlformats.org/markup-compatibility/2006" xmlns:aink="http://schemas.microsoft.com/office/drawing/2016/ink" xmlns:am3d="http://schemas.microsoft.com/office/drawing/2017/model3d" xmlns:o="urn:schemas-microsoft-com:office:office" xmlns:oel="http://schemas.microsoft.com/office/2019/extlst" xmlns:r="http://schemas.openxmlformats.org/officeDocument/2006/relationships" xmlns:m="http://schemas.openxmlformats.org/officeDocument/2006/math" xmlns:v="urn:schemas-microsoft-com:vml" xmlns:wp14="http://schemas.microsoft.com/office/word/2010/wordprocessingDrawing" xmlns:wp="http://schemas.openxmlformats.org/drawingml/2006/wordprocessingDrawing" xmlns:w10="urn:schemas-microsoft-com:office:word" xmlns:w="http://schemas.openxmlformats.org/wordprocessingml/2006/main" xmlns:w14="http://schemas.microsoft.com/office/word/2010/wordml" xmlns:w15="http://schemas.microsoft.com/office/word/2012/wordml" xmlns:w16cex="http://schemas.microsoft.com/office/word/2018/wordml/cex" xmlns:w16cid="http://schemas.microsoft.com/office/word/2016/wordml/cid" xmlns:w16="http://schemas.microsoft.com/office/word/2018/wordml" xmlns:w16sdtdh="http://schemas.microsoft.com/office/word/2020/wordml/sdtdatahash" xmlns:w16se="http://schemas.microsoft.com/office/word/2015/wordml/symex" xmlns:wpg="http://schemas.microsoft.com/office/word/2010/wordprocessingGroup" xmlns:wpi="http://schemas.microsoft.com/office/word/2010/wordprocessingInk" xmlns:wne="http://schemas.microsoft.com/office/word/2006/wordml" xmlns:wps="http://schemas.microsoft.com/office/word/2010/wordprocessingShape" mc:Ignorable="w14 w15 w16se w16cid w16 w16cex w16sdtdh wp14">
-  <w15:commentEx w15:paraId="74B75BD9" w15:done="0"/>
   <w15:commentEx w15:paraId="1FC4FA92" w15:done="0"/>
   <w15:commentEx w15:paraId="0D7AFF26" w15:done="0"/>
-  <w15:commentEx w15:paraId="2622FFD1" w15:done="0"/>
-  <w15:commentEx w15:paraId="495FBA85" w15:paraIdParent="2622FFD1" w15:done="0"/>
+  <w15:commentEx w15:paraId="1B2C4710" w15:done="0"/>
+  <w15:commentEx w15:paraId="2106C688" w15:done="0"/>
+  <w15:commentEx w15:paraId="2622FFD1" w15:done="1"/>
+  <w15:commentEx w15:paraId="495FBA85" w15:paraIdParent="2622FFD1" w15:done="1"/>
+  <w15:commentEx w15:paraId="1767D632" w15:done="0"/>
 </w15:commentsEx>
 </file>
 
 <file path=word/commentsExtensible.xml><?xml version="1.0" encoding="utf-8"?>
 <w16cex:commentsExtensible xmlns:wpc="http://schemas.microsoft.com/office/word/2010/wordprocessingCanvas" xmlns:cx="http://schemas.microsoft.com/office/drawing/2014/chartex" xmlns:cx1="http://schemas.microsoft.com/office/drawing/2015/9/8/chartex" xmlns:cx2="http://schemas.microsoft.com/office/drawing/2015/10/21/chartex" xmlns:cx3="http://schemas.microsoft.com/office/drawing/2016/5/9/chartex" xmlns:cx4="http://schemas.microsoft.com/office/drawing/2016/5/10/chartex" xmlns:cx5="http://schemas.microsoft.com/office/drawing/2016/5/11/chartex" xmlns:cx6="http://schemas.microsoft.com/office/drawing/2016/5/12/chartex" xmlns:cx7="http://schemas.microsoft.com/office/drawing/2016/5/13/chartex" xmlns:cx8="http://schemas.microsoft.com/office/drawing/2016/5/14/chartex" xmlns:cr="http://schemas.microsoft.com/office/comments/2020/reactions" xmlns:mc="http://schemas.openxmlformats.org/markup-compatibility/2006" xmlns:aink="http://schemas.microsoft.com/office/drawing/2016/ink" xmlns:am3d="http://schemas.microsoft.com/office/drawing/2017/model3d" xmlns:o="urn:schemas-microsoft-com:office:office" xmlns:oel="http://schemas.microsoft.com/office/2019/extlst" xmlns:r="http://schemas.openxmlformats.org/officeDocument/2006/relationships" xmlns:m="http://schemas.openxmlformats.org/officeDocument/2006/math" xmlns:v="urn:schemas-microsoft-com:vml" xmlns:wp14="http://schemas.microsoft.com/office/word/2010/wordprocessingDrawing" xmlns:wp="http://schemas.openxmlformats.org/drawingml/2006/wordprocessingDrawing" xmlns:w10="urn:schemas-microsoft-com:office:word" xmlns:w="http://schemas.openxmlformats.org/wordprocessingml/2006/main" xmlns:w14="http://schemas.microsoft.com/office/word/2010/wordml" xmlns:w15="http://schemas.microsoft.com/office/word/2012/wordml" xmlns:w16cex="http://schemas.microsoft.com/office/word/2018/wordml/cex" xmlns:w16cid="http://schemas.microsoft.com/office/word/2016/wordml/cid" xmlns:w16="http://schemas.microsoft.com/office/word/2018/wordml" xmlns:w16sdtdh="http://schemas.microsoft.com/office/word/2020/wordml/sdtdatahash" xmlns:w16se="http://schemas.microsoft.com/office/word/2015/wordml/symex" xmlns:wpg="http://schemas.microsoft.com/office/word/2010/wordprocessingGroup" xmlns:wpi="http://schemas.microsoft.com/office/word/2010/wordprocessingInk" xmlns:wne="http://schemas.microsoft.com/office/word/2006/wordml" xmlns:wps="http://schemas.microsoft.com/office/word/2010/wordprocessingShape" mc:Ignorable="w14 w15 w16se w16cid w16 w16cex w16sdtdh cr wp14">
-  <w16cex:commentExtensible w16cex:durableId="290794FE" w16cex:dateUtc="2024-02-01T21:31:00Z"/>
   <w16cex:commentExtensible w16cex:durableId="6959D44C" w16cex:dateUtc="2024-02-01T21:40:00Z"/>
   <w16cex:commentExtensible w16cex:durableId="633F0833" w16cex:dateUtc="2024-02-01T20:33:00Z"/>
-  <w16cex:commentExtensible w16cex:durableId="0E0AE1AF" w16cex:dateUtc="2024-02-02T20:07:00Z"/>
+  <w16cex:commentExtensible w16cex:durableId="072B3C6A" w16cex:dateUtc="2024-02-08T02:49:00Z"/>
+  <w16cex:commentExtensible w16cex:durableId="0B97B8D1" w16cex:dateUtc="2024-02-08T02:50:00Z"/>
+  <w16cex:commentExtensible w16cex:durableId="0E0AE1AF" w16cex:dateUtc="2024-02-02T20:07:00Z">
+    <w16cex:extLst>
+      <w16:ext w16:uri="{CE6994B0-6A32-4C9F-8C6B-6E91EDA988CE}">
+        <cr:reactions xmlns:cr="http://schemas.microsoft.com/office/comments/2020/reactions">
+          <cr:reaction reactionType="1">
+            <cr:reactionInfo dateUtc="2024-02-08T01:18:21Z">
+              <cr:user userId="S::Shannon.Dunnigan@dep.state.fl.us::855a10f4-c4e6-4438-a479-e9d285e8a5dc" userProvider="AD" userName="Dunnigan, Shannon"/>
+            </cr:reactionInfo>
+          </cr:reaction>
+        </cr:reactions>
+      </w16:ext>
+    </w16cex:extLst>
+  </w16cex:commentExtensible>
   <w16cex:commentExtensible w16cex:durableId="42BDC84E" w16cex:dateUtc="2024-02-06T20:22:00Z"/>
+  <w16cex:commentExtensible w16cex:durableId="222AB9D5" w16cex:dateUtc="2024-02-08T01:18:00Z"/>
 </w16cex:commentsExtensible>
 </file>
 
 <file path=word/commentsIds.xml><?xml version="1.0" encoding="utf-8"?>
 <w16cid:commentsIds xmlns:wpc="http://schemas.microsoft.com/office/word/2010/wordprocessingCanvas" xmlns:cx="http://schemas.microsoft.com/office/drawing/2014/chartex" xmlns:cx1="http://schemas.microsoft.com/office/drawing/2015/9/8/chartex" xmlns:cx2="http://schemas.microsoft.com/office/drawing/2015/10/21/chartex" xmlns:cx3="http://schemas.microsoft.com/office/drawing/2016/5/9/chartex" xmlns:cx4="http://schemas.microsoft.com/office/drawing/2016/5/10/chartex" xmlns:cx5="http://schemas.microsoft.com/office/drawing/2016/5/11/chartex" xmlns:cx6="http://schemas.microsoft.com/office/drawing/2016/5/12/chartex" xmlns:cx7="http://schemas.microsoft.com/office/drawing/2016/5/13/chartex" xmlns:cx8="http://schemas.microsoft.com/office/drawing/2016/5/14/chartex" xmlns:mc="http://schemas.openxmlformats.org/markup-compatibility/2006" xmlns:aink="http://schemas.microsoft.com/office/drawing/2016/ink" xmlns:am3d="http://schemas.microsoft.com/office/drawing/2017/model3d" xmlns:o="urn:schemas-microsoft-com:office:office" xmlns:oel="http://schemas.microsoft.com/office/2019/extlst" xmlns:r="http://schemas.openxmlformats.org/officeDocument/2006/relationships" xmlns:m="http://schemas.openxmlformats.org/officeDocument/2006/math" xmlns:v="urn:schemas-microsoft-com:vml" xmlns:wp14="http://schemas.microsoft.com/office/word/2010/wordprocessingDrawing" xmlns:wp="http://schemas.openxmlformats.org/drawingml/2006/wordprocessingDrawing" xmlns:w10="urn:schemas-microsoft-com:office:word" xmlns:w="http://schemas.openxmlformats.org/wordprocessingml/2006/main" xmlns:w14="http://schemas.microsoft.com/office/word/2010/wordml" xmlns:w15="http://schemas.microsoft.com/office/word/2012/wordml" xmlns:w16cex="http://schemas.microsoft.com/office/word/2018/wordml/cex" xmlns:w16cid="http://schemas.microsoft.com/office/word/2016/wordml/cid" xmlns:w16="http://schemas.microsoft.com/office/word/2018/wordml" xmlns:w16sdtdh="http://schemas.microsoft.com/office/word/2020/wordml/sdtdatahash" xmlns:w16se="http://schemas.microsoft.com/office/word/2015/wordml/symex" xmlns:wpg="http://schemas.microsoft.com/office/word/2010/wordprocessingGroup" xmlns:wpi="http://schemas.microsoft.com/office/word/2010/wordprocessingInk" xmlns:wne="http://schemas.microsoft.com/office/word/2006/wordml" xmlns:wps="http://schemas.microsoft.com/office/word/2010/wordprocessingShape" mc:Ignorable="w14 w15 w16se w16cid w16 w16cex w16sdtdh wp14">
-  <w16cid:commentId w16cid:paraId="74B75BD9" w16cid:durableId="290794FE"/>
   <w16cid:commentId w16cid:paraId="1FC4FA92" w16cid:durableId="6959D44C"/>
   <w16cid:commentId w16cid:paraId="0D7AFF26" w16cid:durableId="633F0833"/>
+  <w16cid:commentId w16cid:paraId="1B2C4710" w16cid:durableId="072B3C6A"/>
+  <w16cid:commentId w16cid:paraId="2106C688" w16cid:durableId="0B97B8D1"/>
   <w16cid:commentId w16cid:paraId="2622FFD1" w16cid:durableId="0E0AE1AF"/>
   <w16cid:commentId w16cid:paraId="495FBA85" w16cid:durableId="42BDC84E"/>
+  <w16cid:commentId w16cid:paraId="1767D632" w16cid:durableId="222AB9D5"/>
 </w16cid:commentsIds>
 </file>
 
@@ -8206,6 +10128,7 @@
               <w:rFonts w:eastAsia="DengXian"/>
               <w:b/>
               <w:bCs/>
+              <w:noProof/>
             </w:rPr>
             <w:drawing>
               <wp:inline distT="0" distB="0" distL="0" distR="0" wp14:anchorId="5416E8F3" wp14:editId="0DF3A286">
@@ -8302,6 +10225,7 @@
               <w:rFonts w:eastAsia="DengXian"/>
               <w:b/>
               <w:bCs/>
+              <w:noProof/>
             </w:rPr>
             <w:drawing>
               <wp:inline distT="0" distB="0" distL="0" distR="0" wp14:anchorId="56AEA5E7" wp14:editId="051F63BE">

</xml_diff>

<commit_message>
updated models and some text
</commit_message>
<xml_diff>
--- a/text/manuscript_HP-revision-1.docx
+++ b/text/manuscript_HP-revision-1.docx
@@ -1226,10 +1226,7 @@
         <w:t xml:space="preserve"> was the observed number of spat counted on the bottom of the shell by naked eye.</w:t>
       </w:r>
       <w:r>
-        <w:t xml:space="preserve"> </w:t>
-      </w:r>
-      <w:r>
-        <w:t xml:space="preserve">The average number of </w:t>
+        <w:t xml:space="preserve"> The average number of </w:t>
       </w:r>
       <w:proofErr w:type="gramStart"/>
       <w:r>
@@ -1629,6 +1626,25 @@
       <w:r>
         <w:t xml:space="preserve"> included just year. </w:t>
       </w:r>
+      <w:r>
+        <w:t xml:space="preserve">The default </w:t>
+      </w:r>
+      <w:proofErr w:type="spellStart"/>
+      <w:r>
+        <w:t>glmmTMB</w:t>
+      </w:r>
+      <w:proofErr w:type="spellEnd"/>
+      <w:r>
+        <w:t xml:space="preserve"> optimizer (</w:t>
+      </w:r>
+      <w:proofErr w:type="spellStart"/>
+      <w:r>
+        <w:t>nlminb</w:t>
+      </w:r>
+      <w:proofErr w:type="spellEnd"/>
+      <w:r>
+        <w:t>) was used.</w:t>
+      </w:r>
     </w:p>
     <w:p>
       <w:pPr>
@@ -1660,15 +1676,7 @@
         <w:t>Burnham and Anderson 2002</w:t>
       </w:r>
       <w:r>
-        <w:t xml:space="preserve">). Models were </w:t>
-      </w:r>
-      <w:proofErr w:type="gramStart"/>
-      <w:r>
-        <w:t>fit</w:t>
-      </w:r>
-      <w:proofErr w:type="gramEnd"/>
-      <w:r>
-        <w:t xml:space="preserve"> to the data using the </w:t>
+        <w:t xml:space="preserve">). Models were fit to the data using the </w:t>
       </w:r>
       <w:proofErr w:type="spellStart"/>
       <w:r>
@@ -1887,25 +1895,33 @@
           <w:szCs w:val="22"/>
         </w:rPr>
         <w:lastRenderedPageBreak/>
-        <w:t xml:space="preserve">Four different models were </w:t>
-      </w:r>
-      <w:proofErr w:type="gramStart"/>
+        <w:t>Five</w:t>
+      </w:r>
       <w:r>
         <w:rPr>
           <w:snapToGrid w:val="0"/>
           <w:sz w:val="20"/>
           <w:szCs w:val="22"/>
         </w:rPr>
-        <w:t>fit</w:t>
-      </w:r>
-      <w:proofErr w:type="gramEnd"/>
+        <w:t xml:space="preserve"> different models were </w:t>
+      </w:r>
+      <w:proofErr w:type="gramStart"/>
       <w:r>
         <w:rPr>
           <w:snapToGrid w:val="0"/>
           <w:sz w:val="20"/>
           <w:szCs w:val="22"/>
         </w:rPr>
-        <w:t xml:space="preserve"> to the standardized spat per shell data (</w:t>
+        <w:t>fit</w:t>
+      </w:r>
+      <w:proofErr w:type="gramEnd"/>
+      <w:r>
+        <w:rPr>
+          <w:snapToGrid w:val="0"/>
+          <w:sz w:val="20"/>
+          <w:szCs w:val="22"/>
+        </w:rPr>
+        <w:t xml:space="preserve"> to the spat per shell data (</w:t>
       </w:r>
       <w:r>
         <w:rPr>
@@ -1915,6 +1931,15 @@
           <w:highlight w:val="yellow"/>
         </w:rPr>
         <w:t>Table 2</w:t>
+      </w:r>
+      <w:r>
+        <w:rPr>
+          <w:snapToGrid w:val="0"/>
+          <w:sz w:val="20"/>
+          <w:szCs w:val="22"/>
+          <w:highlight w:val="yellow"/>
+        </w:rPr>
+        <w:t>; Appendix</w:t>
       </w:r>
       <w:r>
         <w:rPr>
@@ -2128,7 +2153,7 @@
           <w:sz w:val="20"/>
           <w:szCs w:val="22"/>
         </w:rPr>
-        <w:t>= 0.034), but</w:t>
+        <w:t>= 0.034</w:t>
       </w:r>
       <w:r>
         <w:rPr>
@@ -2136,15 +2161,17 @@
           <w:sz w:val="20"/>
           <w:szCs w:val="22"/>
         </w:rPr>
-        <w:t xml:space="preserve"> </w:t>
-      </w:r>
-      <w:r>
-        <w:rPr>
+        <w:t xml:space="preserve">, Durbin-Watson test: </w:t>
+      </w:r>
+      <w:r>
+        <w:rPr>
+          <w:i/>
+          <w:iCs/>
           <w:snapToGrid w:val="0"/>
           <w:sz w:val="20"/>
           <w:szCs w:val="22"/>
         </w:rPr>
-        <w:t xml:space="preserve">when residuals were rescaled per group </w:t>
+        <w:t>p</w:t>
       </w:r>
       <w:r>
         <w:rPr>
@@ -2152,7 +2179,87 @@
           <w:sz w:val="20"/>
           <w:szCs w:val="22"/>
         </w:rPr>
-        <w:t xml:space="preserve">for region (Kolmogorov-Smirnov test: </w:t>
+        <w:t xml:space="preserve"> &lt; 0.001</w:t>
+      </w:r>
+      <w:r>
+        <w:rPr>
+          <w:snapToGrid w:val="0"/>
+          <w:sz w:val="20"/>
+          <w:szCs w:val="22"/>
+        </w:rPr>
+        <w:t>), but</w:t>
+      </w:r>
+      <w:r>
+        <w:rPr>
+          <w:snapToGrid w:val="0"/>
+          <w:sz w:val="20"/>
+          <w:szCs w:val="22"/>
+        </w:rPr>
+        <w:t xml:space="preserve"> </w:t>
+      </w:r>
+      <w:r>
+        <w:rPr>
+          <w:snapToGrid w:val="0"/>
+          <w:sz w:val="20"/>
+          <w:szCs w:val="22"/>
+        </w:rPr>
+        <w:t xml:space="preserve">when residuals were </w:t>
+      </w:r>
+      <w:r>
+        <w:rPr>
+          <w:snapToGrid w:val="0"/>
+          <w:sz w:val="20"/>
+          <w:szCs w:val="22"/>
+        </w:rPr>
+        <w:t>recalculated</w:t>
+      </w:r>
+      <w:r>
+        <w:rPr>
+          <w:snapToGrid w:val="0"/>
+          <w:sz w:val="20"/>
+          <w:szCs w:val="22"/>
+        </w:rPr>
+        <w:t xml:space="preserve"> per group</w:t>
+      </w:r>
+      <w:r>
+        <w:rPr>
+          <w:snapToGrid w:val="0"/>
+          <w:sz w:val="20"/>
+          <w:szCs w:val="22"/>
+        </w:rPr>
+        <w:t>, no autocorrelation was found</w:t>
+      </w:r>
+      <w:r>
+        <w:rPr>
+          <w:snapToGrid w:val="0"/>
+          <w:sz w:val="20"/>
+          <w:szCs w:val="22"/>
+        </w:rPr>
+        <w:t xml:space="preserve"> </w:t>
+      </w:r>
+      <w:r>
+        <w:rPr>
+          <w:snapToGrid w:val="0"/>
+          <w:sz w:val="20"/>
+          <w:szCs w:val="22"/>
+        </w:rPr>
+        <w:t>for region (</w:t>
+      </w:r>
+      <w:r>
+        <w:rPr>
+          <w:snapToGrid w:val="0"/>
+          <w:sz w:val="20"/>
+          <w:szCs w:val="22"/>
+        </w:rPr>
+        <w:t>KS</w:t>
+      </w:r>
+      <w:r>
+        <w:rPr>
+          <w:snapToGrid w:val="0"/>
+          <w:sz w:val="20"/>
+          <w:szCs w:val="22"/>
+        </w:rPr>
+        <w:t xml:space="preserve"> test: </w:t>
       </w:r>
       <w:r>
         <w:rPr>
@@ -2612,10 +2719,7 @@
             </w:r>
             <w:proofErr w:type="spellEnd"/>
             <w:r>
-              <w:t>)]</w:t>
-            </w:r>
-            <w:r>
-              <w:t xml:space="preserve"> + </w:t>
+              <w:t xml:space="preserve">)] + </w:t>
             </w:r>
             <w:r>
               <w:t>region + year</w:t>
@@ -2748,10 +2852,7 @@
             </w:r>
             <w:proofErr w:type="spellEnd"/>
             <w:r>
-              <w:t>)]</w:t>
-            </w:r>
-            <w:r>
-              <w:t xml:space="preserve"> + </w:t>
+              <w:t xml:space="preserve">)] + </w:t>
             </w:r>
             <w:r>
               <w:t>region + year + (region*year)</w:t>
@@ -2884,10 +2985,7 @@
             </w:r>
             <w:proofErr w:type="spellEnd"/>
             <w:r>
-              <w:t>)]</w:t>
-            </w:r>
-            <w:r>
-              <w:t xml:space="preserve"> + </w:t>
+              <w:t xml:space="preserve">)] + </w:t>
             </w:r>
             <w:r>
               <w:t>year</w:t>
@@ -3020,10 +3118,7 @@
             </w:r>
             <w:proofErr w:type="spellEnd"/>
             <w:r>
-              <w:t>)]</w:t>
-            </w:r>
-            <w:r>
-              <w:t xml:space="preserve"> + </w:t>
+              <w:t xml:space="preserve">)] + </w:t>
             </w:r>
             <w:r>
               <w:t>region</w:t>
@@ -3142,7 +3237,13 @@
             </w:r>
             <w:proofErr w:type="spellEnd"/>
             <w:r>
-              <w:t xml:space="preserve"> ~ offset[log(</w:t>
+              <w:t xml:space="preserve"> ~ </w:t>
+            </w:r>
+            <w:r>
+              <w:t xml:space="preserve">0 + </w:t>
+            </w:r>
+            <w:r>
+              <w:t>offset[log(</w:t>
             </w:r>
             <w:proofErr w:type="spellStart"/>
             <w:r>
@@ -3552,15 +3653,7 @@
           <w:sz w:val="20"/>
           <w:szCs w:val="22"/>
         </w:rPr>
-        <w:t>Marginal means for the standardized spat per shell showed highest</w:t>
-      </w:r>
-      <w:r>
-        <w:rPr>
-          <w:snapToGrid w:val="0"/>
-          <w:sz w:val="20"/>
-          <w:szCs w:val="22"/>
-        </w:rPr>
-        <w:t xml:space="preserve"> values in the TR region (0.5636</w:t>
+        <w:t xml:space="preserve">The best fitting model suggested all regions were different from the Tolomato River (TR) region and that the final two years of the study were different from the first year. The slope coefficients for </w:t>
       </w:r>
     </w:p>
     <w:p>
@@ -4227,6 +4320,7 @@
               <w:spacing w:line="240" w:lineRule="auto"/>
             </w:pPr>
             <w:r>
+              <w:lastRenderedPageBreak/>
               <w:t>Salt Run (SR)</w:t>
             </w:r>
           </w:p>
@@ -4355,7 +4449,6 @@
               <w:spacing w:line="240" w:lineRule="auto"/>
             </w:pPr>
             <w:r>
-              <w:lastRenderedPageBreak/>
               <w:t>Fort Matanzas (FM)</w:t>
             </w:r>
           </w:p>

</xml_diff>